<commit_message>
feat: adicao de correcao
</commit_message>
<xml_diff>
--- a/PFC_2025_Docs/ApêndiceK-RecursosdeApoio/Manual de Instalação e Configuração do Sistema Donate.docx
+++ b/PFC_2025_Docs/ApêndiceK-RecursosdeApoio/Manual de Instalação e Configuração do Sistema Donate.docx
@@ -11,7 +11,6 @@
           <w:szCs w:val="40"/>
         </w:rPr>
       </w:pPr>
-      <w:bookmarkStart w:id="0" w:name="_GoBack"/>
       <w:r>
         <w:rPr>
           <w:rFonts w:ascii="Times New Roman" w:hAnsi="Times New Roman" w:cs="Times New Roman"/>
@@ -31,7 +30,6 @@
       </w:r>
       <w:proofErr w:type="spellEnd"/>
     </w:p>
-    <w:bookmarkEnd w:id="0"/>
     <w:p/>
     <w:p>
       <w:pPr>
@@ -114,25 +112,49 @@
           <w:sz w:val="24"/>
           <w:szCs w:val="24"/>
         </w:rPr>
-        <w:t>backend</w:t>
-      </w:r>
-      <w:proofErr w:type="spellEnd"/>
-      <w:r>
-        <w:rPr>
-          <w:rFonts w:ascii="Times New Roman" w:hAnsi="Times New Roman" w:cs="Times New Roman"/>
-          <w:sz w:val="24"/>
-          <w:szCs w:val="24"/>
-        </w:rPr>
-        <w:t xml:space="preserve"> em Spring Boot e </w:t>
-      </w:r>
-      <w:proofErr w:type="spellStart"/>
-      <w:r>
-        <w:rPr>
-          <w:rFonts w:ascii="Times New Roman" w:hAnsi="Times New Roman" w:cs="Times New Roman"/>
-          <w:sz w:val="24"/>
-          <w:szCs w:val="24"/>
-        </w:rPr>
-        <w:t>frontend</w:t>
+        <w:t>back</w:t>
+      </w:r>
+      <w:r>
+        <w:rPr>
+          <w:rFonts w:ascii="Times New Roman" w:hAnsi="Times New Roman" w:cs="Times New Roman"/>
+          <w:sz w:val="24"/>
+          <w:szCs w:val="24"/>
+        </w:rPr>
+        <w:t>-</w:t>
+      </w:r>
+      <w:r>
+        <w:rPr>
+          <w:rFonts w:ascii="Times New Roman" w:hAnsi="Times New Roman" w:cs="Times New Roman"/>
+          <w:sz w:val="24"/>
+          <w:szCs w:val="24"/>
+        </w:rPr>
+        <w:t>end</w:t>
+      </w:r>
+      <w:proofErr w:type="spellEnd"/>
+      <w:r>
+        <w:rPr>
+          <w:rFonts w:ascii="Times New Roman" w:hAnsi="Times New Roman" w:cs="Times New Roman"/>
+          <w:sz w:val="24"/>
+          <w:szCs w:val="24"/>
+        </w:rPr>
+        <w:t xml:space="preserve"> em Spring Boot e front</w:t>
+      </w:r>
+      <w:r>
+        <w:rPr>
+          <w:rFonts w:ascii="Times New Roman" w:hAnsi="Times New Roman" w:cs="Times New Roman"/>
+          <w:sz w:val="24"/>
+          <w:szCs w:val="24"/>
+        </w:rPr>
+        <w:t>-</w:t>
+      </w:r>
+      <w:proofErr w:type="spellStart"/>
+      <w:r>
+        <w:rPr>
+          <w:rFonts w:ascii="Times New Roman" w:hAnsi="Times New Roman" w:cs="Times New Roman"/>
+          <w:sz w:val="24"/>
+          <w:szCs w:val="24"/>
+        </w:rPr>
+        <w:t>end</w:t>
       </w:r>
       <w:proofErr w:type="spellEnd"/>
       <w:r>
@@ -202,7 +224,7 @@
         <w:pStyle w:val="PargrafodaLista"/>
         <w:numPr>
           <w:ilvl w:val="0"/>
-          <w:numId w:val="1"/>
+          <w:numId w:val="16"/>
         </w:numPr>
         <w:rPr>
           <w:rFonts w:ascii="Times New Roman" w:hAnsi="Times New Roman" w:cs="Times New Roman"/>
@@ -224,7 +246,7 @@
         <w:pStyle w:val="PargrafodaLista"/>
         <w:numPr>
           <w:ilvl w:val="0"/>
-          <w:numId w:val="1"/>
+          <w:numId w:val="16"/>
         </w:numPr>
         <w:rPr>
           <w:rFonts w:ascii="Times New Roman" w:hAnsi="Times New Roman" w:cs="Times New Roman"/>
@@ -264,7 +286,7 @@
         <w:pStyle w:val="PargrafodaLista"/>
         <w:numPr>
           <w:ilvl w:val="0"/>
-          <w:numId w:val="1"/>
+          <w:numId w:val="16"/>
         </w:numPr>
         <w:rPr>
           <w:rFonts w:ascii="Times New Roman" w:hAnsi="Times New Roman" w:cs="Times New Roman"/>
@@ -321,7 +343,7 @@
         <w:pStyle w:val="PargrafodaLista"/>
         <w:numPr>
           <w:ilvl w:val="0"/>
-          <w:numId w:val="2"/>
+          <w:numId w:val="17"/>
         </w:numPr>
         <w:rPr>
           <w:rFonts w:ascii="Times New Roman" w:hAnsi="Times New Roman" w:cs="Times New Roman"/>
@@ -361,7 +383,7 @@
         <w:pStyle w:val="PargrafodaLista"/>
         <w:numPr>
           <w:ilvl w:val="0"/>
-          <w:numId w:val="2"/>
+          <w:numId w:val="17"/>
         </w:numPr>
         <w:rPr>
           <w:rFonts w:ascii="Times New Roman" w:hAnsi="Times New Roman" w:cs="Times New Roman"/>
@@ -393,7 +415,7 @@
         <w:pStyle w:val="PargrafodaLista"/>
         <w:numPr>
           <w:ilvl w:val="0"/>
-          <w:numId w:val="2"/>
+          <w:numId w:val="17"/>
         </w:numPr>
         <w:rPr>
           <w:rFonts w:ascii="Times New Roman" w:hAnsi="Times New Roman" w:cs="Times New Roman"/>
@@ -427,7 +449,7 @@
         <w:pStyle w:val="PargrafodaLista"/>
         <w:numPr>
           <w:ilvl w:val="0"/>
-          <w:numId w:val="2"/>
+          <w:numId w:val="17"/>
         </w:numPr>
         <w:rPr>
           <w:rFonts w:ascii="Times New Roman" w:hAnsi="Times New Roman" w:cs="Times New Roman"/>
@@ -451,7 +473,7 @@
         <w:pStyle w:val="PargrafodaLista"/>
         <w:numPr>
           <w:ilvl w:val="0"/>
-          <w:numId w:val="2"/>
+          <w:numId w:val="17"/>
         </w:numPr>
         <w:rPr>
           <w:rFonts w:ascii="Times New Roman" w:hAnsi="Times New Roman" w:cs="Times New Roman"/>
@@ -521,7 +543,7 @@
         <w:pStyle w:val="PargrafodaLista"/>
         <w:numPr>
           <w:ilvl w:val="0"/>
-          <w:numId w:val="2"/>
+          <w:numId w:val="17"/>
         </w:numPr>
         <w:rPr>
           <w:rFonts w:ascii="Times New Roman" w:hAnsi="Times New Roman" w:cs="Times New Roman"/>
@@ -553,7 +575,7 @@
         <w:pStyle w:val="PargrafodaLista"/>
         <w:numPr>
           <w:ilvl w:val="0"/>
-          <w:numId w:val="2"/>
+          <w:numId w:val="17"/>
         </w:numPr>
         <w:rPr>
           <w:rFonts w:ascii="Times New Roman" w:hAnsi="Times New Roman" w:cs="Times New Roman"/>
@@ -669,7 +691,7 @@
         <w:pStyle w:val="PargrafodaLista"/>
         <w:numPr>
           <w:ilvl w:val="0"/>
-          <w:numId w:val="3"/>
+          <w:numId w:val="18"/>
         </w:numPr>
         <w:rPr>
           <w:rFonts w:ascii="Times New Roman" w:hAnsi="Times New Roman" w:cs="Times New Roman"/>
@@ -711,7 +733,7 @@
         <w:pStyle w:val="PargrafodaLista"/>
         <w:numPr>
           <w:ilvl w:val="0"/>
-          <w:numId w:val="3"/>
+          <w:numId w:val="18"/>
         </w:numPr>
         <w:rPr>
           <w:rFonts w:ascii="Times New Roman" w:hAnsi="Times New Roman" w:cs="Times New Roman"/>
@@ -733,7 +755,7 @@
         <w:pStyle w:val="PargrafodaLista"/>
         <w:numPr>
           <w:ilvl w:val="0"/>
-          <w:numId w:val="3"/>
+          <w:numId w:val="18"/>
         </w:numPr>
         <w:rPr>
           <w:rFonts w:ascii="Times New Roman" w:hAnsi="Times New Roman" w:cs="Times New Roman"/>
@@ -765,7 +787,7 @@
         <w:pStyle w:val="PargrafodaLista"/>
         <w:numPr>
           <w:ilvl w:val="0"/>
-          <w:numId w:val="3"/>
+          <w:numId w:val="18"/>
         </w:numPr>
         <w:rPr>
           <w:rFonts w:ascii="Times New Roman" w:hAnsi="Times New Roman" w:cs="Times New Roman"/>
@@ -860,7 +882,7 @@
         <w:pStyle w:val="PargrafodaLista"/>
         <w:numPr>
           <w:ilvl w:val="0"/>
-          <w:numId w:val="4"/>
+          <w:numId w:val="19"/>
         </w:numPr>
         <w:rPr>
           <w:rFonts w:ascii="Times New Roman" w:hAnsi="Times New Roman" w:cs="Times New Roman"/>
@@ -920,7 +942,7 @@
         <w:pStyle w:val="PargrafodaLista"/>
         <w:numPr>
           <w:ilvl w:val="0"/>
-          <w:numId w:val="4"/>
+          <w:numId w:val="19"/>
         </w:numPr>
         <w:rPr>
           <w:rFonts w:ascii="Times New Roman" w:hAnsi="Times New Roman" w:cs="Times New Roman"/>
@@ -1124,7 +1146,23 @@
           <w:sz w:val="24"/>
           <w:szCs w:val="24"/>
         </w:rPr>
-        <w:t>4. CONFIGURAÇÃO DO BACKEND (SPRING BOOT)</w:t>
+        <w:t>4. CONFIGURAÇÃO DO BACK</w:t>
+      </w:r>
+      <w:r>
+        <w:rPr>
+          <w:rFonts w:ascii="Times New Roman" w:hAnsi="Times New Roman" w:cs="Times New Roman"/>
+          <w:sz w:val="24"/>
+          <w:szCs w:val="24"/>
+        </w:rPr>
+        <w:t>-</w:t>
+      </w:r>
+      <w:r>
+        <w:rPr>
+          <w:rFonts w:ascii="Times New Roman" w:hAnsi="Times New Roman" w:cs="Times New Roman"/>
+          <w:sz w:val="24"/>
+          <w:szCs w:val="24"/>
+        </w:rPr>
+        <w:t>END (SPRING BOOT)</w:t>
       </w:r>
     </w:p>
     <w:p>
@@ -1167,7 +1205,7 @@
         <w:pStyle w:val="PargrafodaLista"/>
         <w:numPr>
           <w:ilvl w:val="0"/>
-          <w:numId w:val="7"/>
+          <w:numId w:val="20"/>
         </w:numPr>
         <w:rPr>
           <w:rFonts w:ascii="Times New Roman" w:hAnsi="Times New Roman" w:cs="Times New Roman"/>
@@ -1190,7 +1228,23 @@
           <w:sz w:val="24"/>
           <w:szCs w:val="24"/>
         </w:rPr>
-        <w:t>backend</w:t>
+        <w:t>back</w:t>
+      </w:r>
+      <w:r>
+        <w:rPr>
+          <w:rFonts w:ascii="Times New Roman" w:hAnsi="Times New Roman" w:cs="Times New Roman"/>
+          <w:sz w:val="24"/>
+          <w:szCs w:val="24"/>
+        </w:rPr>
+        <w:t>-</w:t>
+      </w:r>
+      <w:r>
+        <w:rPr>
+          <w:rFonts w:ascii="Times New Roman" w:hAnsi="Times New Roman" w:cs="Times New Roman"/>
+          <w:sz w:val="24"/>
+          <w:szCs w:val="24"/>
+        </w:rPr>
+        <w:t>end</w:t>
       </w:r>
       <w:proofErr w:type="spellEnd"/>
       <w:r>
@@ -1305,7 +1359,23 @@
           <w:sz w:val="24"/>
           <w:szCs w:val="24"/>
         </w:rPr>
-        <w:t>backend</w:t>
+        <w:t>back</w:t>
+      </w:r>
+      <w:r>
+        <w:rPr>
+          <w:rFonts w:ascii="Times New Roman" w:hAnsi="Times New Roman" w:cs="Times New Roman"/>
+          <w:sz w:val="24"/>
+          <w:szCs w:val="24"/>
+        </w:rPr>
+        <w:t>-</w:t>
+      </w:r>
+      <w:r>
+        <w:rPr>
+          <w:rFonts w:ascii="Times New Roman" w:hAnsi="Times New Roman" w:cs="Times New Roman"/>
+          <w:sz w:val="24"/>
+          <w:szCs w:val="24"/>
+        </w:rPr>
+        <w:t>end</w:t>
       </w:r>
       <w:proofErr w:type="spellEnd"/>
       <w:r>
@@ -1351,7 +1421,23 @@
           <w:sz w:val="24"/>
           <w:szCs w:val="24"/>
         </w:rPr>
-        <w:t>donate-backend</w:t>
+        <w:t>donate-back</w:t>
+      </w:r>
+      <w:r>
+        <w:rPr>
+          <w:rFonts w:ascii="Times New Roman" w:hAnsi="Times New Roman" w:cs="Times New Roman"/>
+          <w:sz w:val="24"/>
+          <w:szCs w:val="24"/>
+        </w:rPr>
+        <w:t>-</w:t>
+      </w:r>
+      <w:r>
+        <w:rPr>
+          <w:rFonts w:ascii="Times New Roman" w:hAnsi="Times New Roman" w:cs="Times New Roman"/>
+          <w:sz w:val="24"/>
+          <w:szCs w:val="24"/>
+        </w:rPr>
+        <w:t>end</w:t>
       </w:r>
       <w:proofErr w:type="spellEnd"/>
     </w:p>
@@ -1442,7 +1528,7 @@
         <w:pStyle w:val="PargrafodaLista"/>
         <w:numPr>
           <w:ilvl w:val="0"/>
-          <w:numId w:val="6"/>
+          <w:numId w:val="21"/>
         </w:numPr>
         <w:rPr>
           <w:rFonts w:ascii="Times New Roman" w:hAnsi="Times New Roman" w:cs="Times New Roman"/>
@@ -1538,7 +1624,7 @@
         <w:pStyle w:val="PargrafodaLista"/>
         <w:numPr>
           <w:ilvl w:val="0"/>
-          <w:numId w:val="6"/>
+          <w:numId w:val="21"/>
         </w:numPr>
         <w:rPr>
           <w:rFonts w:ascii="Times New Roman" w:hAnsi="Times New Roman" w:cs="Times New Roman"/>
@@ -1978,16 +2064,24 @@
           <w:sz w:val="24"/>
           <w:szCs w:val="24"/>
         </w:rPr>
-        <w:t xml:space="preserve">C) Execução do </w:t>
-      </w:r>
-      <w:proofErr w:type="spellStart"/>
-      <w:r>
-        <w:rPr>
-          <w:rFonts w:ascii="Times New Roman" w:hAnsi="Times New Roman" w:cs="Times New Roman"/>
-          <w:sz w:val="24"/>
-          <w:szCs w:val="24"/>
-        </w:rPr>
-        <w:t>Backend</w:t>
+        <w:t>C) Execução do Back</w:t>
+      </w:r>
+      <w:r>
+        <w:rPr>
+          <w:rFonts w:ascii="Times New Roman" w:hAnsi="Times New Roman" w:cs="Times New Roman"/>
+          <w:sz w:val="24"/>
+          <w:szCs w:val="24"/>
+        </w:rPr>
+        <w:t>-</w:t>
+      </w:r>
+      <w:proofErr w:type="spellStart"/>
+      <w:r>
+        <w:rPr>
+          <w:rFonts w:ascii="Times New Roman" w:hAnsi="Times New Roman" w:cs="Times New Roman"/>
+          <w:sz w:val="24"/>
+          <w:szCs w:val="24"/>
+        </w:rPr>
+        <w:t>end</w:t>
       </w:r>
       <w:proofErr w:type="spellEnd"/>
       <w:r>
@@ -2013,7 +2107,7 @@
         <w:pStyle w:val="PargrafodaLista"/>
         <w:numPr>
           <w:ilvl w:val="0"/>
-          <w:numId w:val="8"/>
+          <w:numId w:val="22"/>
         </w:numPr>
         <w:rPr>
           <w:rFonts w:ascii="Times New Roman" w:hAnsi="Times New Roman" w:cs="Times New Roman"/>
@@ -2035,7 +2129,7 @@
         <w:pStyle w:val="PargrafodaLista"/>
         <w:numPr>
           <w:ilvl w:val="0"/>
-          <w:numId w:val="8"/>
+          <w:numId w:val="22"/>
         </w:numPr>
         <w:rPr>
           <w:rFonts w:ascii="Times New Roman" w:hAnsi="Times New Roman" w:cs="Times New Roman"/>
@@ -2075,7 +2169,7 @@
         <w:pStyle w:val="PargrafodaLista"/>
         <w:numPr>
           <w:ilvl w:val="0"/>
-          <w:numId w:val="8"/>
+          <w:numId w:val="22"/>
         </w:numPr>
         <w:rPr>
           <w:rFonts w:ascii="Times New Roman" w:hAnsi="Times New Roman" w:cs="Times New Roman"/>
@@ -2163,7 +2257,23 @@
           <w:sz w:val="24"/>
           <w:szCs w:val="24"/>
         </w:rPr>
-        <w:t>5. CONFIGURAÇÃO DO FRONTEND (ANGULAR)</w:t>
+        <w:t>5. CONFIGURAÇÃO DO FRONT</w:t>
+      </w:r>
+      <w:r>
+        <w:rPr>
+          <w:rFonts w:ascii="Times New Roman" w:hAnsi="Times New Roman" w:cs="Times New Roman"/>
+          <w:sz w:val="24"/>
+          <w:szCs w:val="24"/>
+        </w:rPr>
+        <w:t>-</w:t>
+      </w:r>
+      <w:r>
+        <w:rPr>
+          <w:rFonts w:ascii="Times New Roman" w:hAnsi="Times New Roman" w:cs="Times New Roman"/>
+          <w:sz w:val="24"/>
+          <w:szCs w:val="24"/>
+        </w:rPr>
+        <w:t>END (ANGULAR)</w:t>
       </w:r>
     </w:p>
     <w:p>
@@ -2207,7 +2317,7 @@
         <w:pStyle w:val="PargrafodaLista"/>
         <w:numPr>
           <w:ilvl w:val="0"/>
-          <w:numId w:val="9"/>
+          <w:numId w:val="23"/>
         </w:numPr>
         <w:rPr>
           <w:rFonts w:ascii="Times New Roman" w:hAnsi="Times New Roman" w:cs="Times New Roman"/>
@@ -2221,25 +2331,23 @@
           <w:sz w:val="24"/>
           <w:szCs w:val="24"/>
         </w:rPr>
-        <w:t xml:space="preserve">Clone o repositório do </w:t>
-      </w:r>
-      <w:proofErr w:type="spellStart"/>
-      <w:r>
-        <w:rPr>
-          <w:rFonts w:ascii="Times New Roman" w:hAnsi="Times New Roman" w:cs="Times New Roman"/>
-          <w:sz w:val="24"/>
-          <w:szCs w:val="24"/>
-        </w:rPr>
-        <w:t>frontend</w:t>
-      </w:r>
-      <w:proofErr w:type="spellEnd"/>
-      <w:r>
-        <w:rPr>
-          <w:rFonts w:ascii="Times New Roman" w:hAnsi="Times New Roman" w:cs="Times New Roman"/>
-          <w:sz w:val="24"/>
-          <w:szCs w:val="24"/>
-        </w:rPr>
-        <w:t>:</w:t>
+        <w:t>Clone o repositório do front</w:t>
+      </w:r>
+      <w:r>
+        <w:rPr>
+          <w:rFonts w:ascii="Times New Roman" w:hAnsi="Times New Roman" w:cs="Times New Roman"/>
+          <w:sz w:val="24"/>
+          <w:szCs w:val="24"/>
+        </w:rPr>
+        <w:t>0</w:t>
+      </w:r>
+      <w:r>
+        <w:rPr>
+          <w:rFonts w:ascii="Times New Roman" w:hAnsi="Times New Roman" w:cs="Times New Roman"/>
+          <w:sz w:val="24"/>
+          <w:szCs w:val="24"/>
+        </w:rPr>
+        <w:t>end:</w:t>
       </w:r>
     </w:p>
     <w:p>
@@ -2336,6 +2444,14 @@
           <w:sz w:val="24"/>
           <w:szCs w:val="24"/>
         </w:rPr>
+        <w:t>-front</w:t>
+      </w:r>
+      <w:r>
+        <w:rPr>
+          <w:rFonts w:ascii="Times New Roman" w:hAnsi="Times New Roman" w:cs="Times New Roman"/>
+          <w:sz w:val="24"/>
+          <w:szCs w:val="24"/>
+        </w:rPr>
         <w:t>-</w:t>
       </w:r>
       <w:proofErr w:type="spellStart"/>
@@ -2345,7 +2461,7 @@
           <w:sz w:val="24"/>
           <w:szCs w:val="24"/>
         </w:rPr>
-        <w:t>frontend</w:t>
+        <w:t>end</w:t>
       </w:r>
       <w:proofErr w:type="spellEnd"/>
       <w:r>
@@ -2391,7 +2507,33 @@
           <w:sz w:val="24"/>
           <w:szCs w:val="24"/>
         </w:rPr>
-        <w:t>donate-frontend</w:t>
+        <w:t>donate</w:t>
+      </w:r>
+      <w:proofErr w:type="spellEnd"/>
+      <w:r>
+        <w:rPr>
+          <w:rFonts w:ascii="Times New Roman" w:hAnsi="Times New Roman" w:cs="Times New Roman"/>
+          <w:sz w:val="24"/>
+          <w:szCs w:val="24"/>
+        </w:rPr>
+        <w:t>-front</w:t>
+      </w:r>
+      <w:r>
+        <w:rPr>
+          <w:rFonts w:ascii="Times New Roman" w:hAnsi="Times New Roman" w:cs="Times New Roman"/>
+          <w:sz w:val="24"/>
+          <w:szCs w:val="24"/>
+        </w:rPr>
+        <w:t>-</w:t>
+      </w:r>
+      <w:proofErr w:type="spellStart"/>
+      <w:r>
+        <w:rPr>
+          <w:rFonts w:ascii="Times New Roman" w:hAnsi="Times New Roman" w:cs="Times New Roman"/>
+          <w:sz w:val="24"/>
+          <w:szCs w:val="24"/>
+        </w:rPr>
+        <w:t>end</w:t>
       </w:r>
       <w:proofErr w:type="spellEnd"/>
     </w:p>
@@ -2516,7 +2658,7 @@
         <w:pStyle w:val="PargrafodaLista"/>
         <w:numPr>
           <w:ilvl w:val="0"/>
-          <w:numId w:val="9"/>
+          <w:numId w:val="24"/>
         </w:numPr>
         <w:rPr>
           <w:rFonts w:ascii="Times New Roman" w:hAnsi="Times New Roman" w:cs="Times New Roman"/>
@@ -2594,7 +2736,7 @@
         <w:pStyle w:val="PargrafodaLista"/>
         <w:numPr>
           <w:ilvl w:val="0"/>
-          <w:numId w:val="9"/>
+          <w:numId w:val="24"/>
         </w:numPr>
         <w:rPr>
           <w:rFonts w:ascii="Times New Roman" w:hAnsi="Times New Roman" w:cs="Times New Roman"/>
@@ -2827,16 +2969,24 @@
           <w:sz w:val="24"/>
           <w:szCs w:val="24"/>
         </w:rPr>
-        <w:t xml:space="preserve">C) Execução do </w:t>
-      </w:r>
-      <w:proofErr w:type="spellStart"/>
-      <w:r>
-        <w:rPr>
-          <w:rFonts w:ascii="Times New Roman" w:hAnsi="Times New Roman" w:cs="Times New Roman"/>
-          <w:sz w:val="24"/>
-          <w:szCs w:val="24"/>
-        </w:rPr>
-        <w:t>Frontend</w:t>
+        <w:t>C) Execução do Front</w:t>
+      </w:r>
+      <w:r>
+        <w:rPr>
+          <w:rFonts w:ascii="Times New Roman" w:hAnsi="Times New Roman" w:cs="Times New Roman"/>
+          <w:sz w:val="24"/>
+          <w:szCs w:val="24"/>
+        </w:rPr>
+        <w:t>-</w:t>
+      </w:r>
+      <w:proofErr w:type="spellStart"/>
+      <w:r>
+        <w:rPr>
+          <w:rFonts w:ascii="Times New Roman" w:hAnsi="Times New Roman" w:cs="Times New Roman"/>
+          <w:sz w:val="24"/>
+          <w:szCs w:val="24"/>
+        </w:rPr>
+        <w:t>end</w:t>
       </w:r>
       <w:proofErr w:type="spellEnd"/>
       <w:r>
@@ -3024,16 +3174,24 @@
           <w:sz w:val="24"/>
           <w:szCs w:val="24"/>
         </w:rPr>
-        <w:t xml:space="preserve">A) Teste do </w:t>
-      </w:r>
-      <w:proofErr w:type="spellStart"/>
-      <w:r>
-        <w:rPr>
-          <w:rFonts w:ascii="Times New Roman" w:hAnsi="Times New Roman" w:cs="Times New Roman"/>
-          <w:sz w:val="24"/>
-          <w:szCs w:val="24"/>
-        </w:rPr>
-        <w:t>Backend</w:t>
+        <w:t>A) Teste do Back</w:t>
+      </w:r>
+      <w:r>
+        <w:rPr>
+          <w:rFonts w:ascii="Times New Roman" w:hAnsi="Times New Roman" w:cs="Times New Roman"/>
+          <w:sz w:val="24"/>
+          <w:szCs w:val="24"/>
+        </w:rPr>
+        <w:t>-</w:t>
+      </w:r>
+      <w:proofErr w:type="spellStart"/>
+      <w:r>
+        <w:rPr>
+          <w:rFonts w:ascii="Times New Roman" w:hAnsi="Times New Roman" w:cs="Times New Roman"/>
+          <w:sz w:val="24"/>
+          <w:szCs w:val="24"/>
+        </w:rPr>
+        <w:t>end</w:t>
       </w:r>
       <w:proofErr w:type="spellEnd"/>
       <w:r>
@@ -3059,7 +3217,7 @@
         <w:pStyle w:val="PargrafodaLista"/>
         <w:numPr>
           <w:ilvl w:val="0"/>
-          <w:numId w:val="10"/>
+          <w:numId w:val="25"/>
         </w:numPr>
         <w:rPr>
           <w:rFonts w:ascii="Times New Roman" w:hAnsi="Times New Roman" w:cs="Times New Roman"/>
@@ -3099,7 +3257,7 @@
         <w:pStyle w:val="PargrafodaLista"/>
         <w:numPr>
           <w:ilvl w:val="0"/>
-          <w:numId w:val="10"/>
+          <w:numId w:val="25"/>
         </w:numPr>
         <w:rPr>
           <w:rFonts w:ascii="Times New Roman" w:hAnsi="Times New Roman" w:cs="Times New Roman"/>
@@ -3139,16 +3297,24 @@
           <w:sz w:val="24"/>
           <w:szCs w:val="24"/>
         </w:rPr>
-        <w:t xml:space="preserve">B) Teste do </w:t>
-      </w:r>
-      <w:proofErr w:type="spellStart"/>
-      <w:r>
-        <w:rPr>
-          <w:rFonts w:ascii="Times New Roman" w:hAnsi="Times New Roman" w:cs="Times New Roman"/>
-          <w:sz w:val="24"/>
-          <w:szCs w:val="24"/>
-        </w:rPr>
-        <w:t>Frontend</w:t>
+        <w:t>B) Teste do Front</w:t>
+      </w:r>
+      <w:r>
+        <w:rPr>
+          <w:rFonts w:ascii="Times New Roman" w:hAnsi="Times New Roman" w:cs="Times New Roman"/>
+          <w:sz w:val="24"/>
+          <w:szCs w:val="24"/>
+        </w:rPr>
+        <w:t>-</w:t>
+      </w:r>
+      <w:proofErr w:type="spellStart"/>
+      <w:r>
+        <w:rPr>
+          <w:rFonts w:ascii="Times New Roman" w:hAnsi="Times New Roman" w:cs="Times New Roman"/>
+          <w:sz w:val="24"/>
+          <w:szCs w:val="24"/>
+        </w:rPr>
+        <w:t>end</w:t>
       </w:r>
       <w:proofErr w:type="spellEnd"/>
       <w:r>
@@ -3174,7 +3340,7 @@
         <w:pStyle w:val="PargrafodaLista"/>
         <w:numPr>
           <w:ilvl w:val="0"/>
-          <w:numId w:val="11"/>
+          <w:numId w:val="26"/>
         </w:numPr>
         <w:rPr>
           <w:rFonts w:ascii="Times New Roman" w:hAnsi="Times New Roman" w:cs="Times New Roman"/>
@@ -3214,7 +3380,7 @@
         <w:pStyle w:val="PargrafodaLista"/>
         <w:numPr>
           <w:ilvl w:val="0"/>
-          <w:numId w:val="11"/>
+          <w:numId w:val="26"/>
         </w:numPr>
         <w:rPr>
           <w:rFonts w:ascii="Times New Roman" w:hAnsi="Times New Roman" w:cs="Times New Roman"/>
@@ -3298,16 +3464,24 @@
           <w:sz w:val="24"/>
           <w:szCs w:val="24"/>
         </w:rPr>
-        <w:t xml:space="preserve">A) Preparação do </w:t>
-      </w:r>
-      <w:proofErr w:type="spellStart"/>
-      <w:r>
-        <w:rPr>
-          <w:rFonts w:ascii="Times New Roman" w:hAnsi="Times New Roman" w:cs="Times New Roman"/>
-          <w:sz w:val="24"/>
-          <w:szCs w:val="24"/>
-        </w:rPr>
-        <w:t>Backend</w:t>
+        <w:t>A) Preparação do Back</w:t>
+      </w:r>
+      <w:r>
+        <w:rPr>
+          <w:rFonts w:ascii="Times New Roman" w:hAnsi="Times New Roman" w:cs="Times New Roman"/>
+          <w:sz w:val="24"/>
+          <w:szCs w:val="24"/>
+        </w:rPr>
+        <w:t>-</w:t>
+      </w:r>
+      <w:proofErr w:type="spellStart"/>
+      <w:r>
+        <w:rPr>
+          <w:rFonts w:ascii="Times New Roman" w:hAnsi="Times New Roman" w:cs="Times New Roman"/>
+          <w:sz w:val="24"/>
+          <w:szCs w:val="24"/>
+        </w:rPr>
+        <w:t>end</w:t>
       </w:r>
       <w:proofErr w:type="spellEnd"/>
       <w:r>
@@ -3431,16 +3605,24 @@
           <w:sz w:val="24"/>
           <w:szCs w:val="24"/>
         </w:rPr>
-        <w:t xml:space="preserve">B) Build do </w:t>
-      </w:r>
-      <w:proofErr w:type="spellStart"/>
-      <w:r>
-        <w:rPr>
-          <w:rFonts w:ascii="Times New Roman" w:hAnsi="Times New Roman" w:cs="Times New Roman"/>
-          <w:sz w:val="24"/>
-          <w:szCs w:val="24"/>
-        </w:rPr>
-        <w:t>Frontend</w:t>
+        <w:t>B) Build do Front</w:t>
+      </w:r>
+      <w:r>
+        <w:rPr>
+          <w:rFonts w:ascii="Times New Roman" w:hAnsi="Times New Roman" w:cs="Times New Roman"/>
+          <w:sz w:val="24"/>
+          <w:szCs w:val="24"/>
+        </w:rPr>
+        <w:t>-</w:t>
+      </w:r>
+      <w:proofErr w:type="spellStart"/>
+      <w:r>
+        <w:rPr>
+          <w:rFonts w:ascii="Times New Roman" w:hAnsi="Times New Roman" w:cs="Times New Roman"/>
+          <w:sz w:val="24"/>
+          <w:szCs w:val="24"/>
+        </w:rPr>
+        <w:t>end</w:t>
       </w:r>
       <w:proofErr w:type="spellEnd"/>
       <w:r>
@@ -3579,14 +3761,30 @@
           <w:szCs w:val="24"/>
         </w:rPr>
       </w:pPr>
-      <w:proofErr w:type="spellStart"/>
-      <w:r>
-        <w:rPr>
-          <w:rFonts w:ascii="Times New Roman" w:hAnsi="Times New Roman" w:cs="Times New Roman"/>
-          <w:sz w:val="24"/>
-          <w:szCs w:val="24"/>
-        </w:rPr>
-        <w:t>Backend</w:t>
+      <w:r>
+        <w:rPr>
+          <w:rFonts w:ascii="Times New Roman" w:hAnsi="Times New Roman" w:cs="Times New Roman"/>
+          <w:sz w:val="24"/>
+          <w:szCs w:val="24"/>
+        </w:rPr>
+        <w:t>Back</w:t>
+      </w:r>
+      <w:r>
+        <w:rPr>
+          <w:rFonts w:ascii="Times New Roman" w:hAnsi="Times New Roman" w:cs="Times New Roman"/>
+          <w:sz w:val="24"/>
+          <w:szCs w:val="24"/>
+        </w:rPr>
+        <w:t>-</w:t>
+      </w:r>
+      <w:proofErr w:type="spellStart"/>
+      <w:r>
+        <w:rPr>
+          <w:rFonts w:ascii="Times New Roman" w:hAnsi="Times New Roman" w:cs="Times New Roman"/>
+          <w:sz w:val="24"/>
+          <w:szCs w:val="24"/>
+        </w:rPr>
+        <w:t>end</w:t>
       </w:r>
       <w:proofErr w:type="spellEnd"/>
       <w:r>
@@ -3665,7 +3863,6 @@
           <w:szCs w:val="24"/>
         </w:rPr>
       </w:pPr>
-      <w:proofErr w:type="spellStart"/>
       <w:r>
         <w:rPr>
           <w:rFonts w:ascii="Times New Roman" w:hAnsi="Times New Roman" w:cs="Times New Roman"/>
@@ -3673,7 +3870,24 @@
           <w:szCs w:val="24"/>
         </w:rPr>
         <w:lastRenderedPageBreak/>
-        <w:t>Frontend</w:t>
+        <w:t>Front</w:t>
+      </w:r>
+      <w:r>
+        <w:rPr>
+          <w:rFonts w:ascii="Times New Roman" w:hAnsi="Times New Roman" w:cs="Times New Roman"/>
+          <w:sz w:val="24"/>
+          <w:szCs w:val="24"/>
+        </w:rPr>
+        <w:t>-</w:t>
+      </w:r>
+      <w:proofErr w:type="spellStart"/>
+      <w:r>
+        <w:rPr>
+          <w:rFonts w:ascii="Times New Roman" w:hAnsi="Times New Roman" w:cs="Times New Roman"/>
+          <w:sz w:val="24"/>
+          <w:szCs w:val="24"/>
+        </w:rPr>
+        <w:t>end</w:t>
       </w:r>
       <w:proofErr w:type="spellEnd"/>
       <w:r>
@@ -3821,7 +4035,7 @@
         <w:pStyle w:val="PargrafodaLista"/>
         <w:numPr>
           <w:ilvl w:val="0"/>
-          <w:numId w:val="12"/>
+          <w:numId w:val="27"/>
         </w:numPr>
         <w:rPr>
           <w:rFonts w:ascii="Times New Roman" w:hAnsi="Times New Roman" w:cs="Times New Roman"/>
@@ -3863,7 +4077,7 @@
         <w:pStyle w:val="PargrafodaLista"/>
         <w:numPr>
           <w:ilvl w:val="0"/>
-          <w:numId w:val="12"/>
+          <w:numId w:val="27"/>
         </w:numPr>
         <w:rPr>
           <w:rFonts w:ascii="Times New Roman" w:hAnsi="Times New Roman" w:cs="Times New Roman"/>
@@ -3905,7 +4119,7 @@
         <w:pStyle w:val="PargrafodaLista"/>
         <w:numPr>
           <w:ilvl w:val="0"/>
-          <w:numId w:val="12"/>
+          <w:numId w:val="27"/>
         </w:numPr>
         <w:rPr>
           <w:rFonts w:ascii="Times New Roman" w:hAnsi="Times New Roman" w:cs="Times New Roman"/>
@@ -3963,34 +4177,52 @@
           <w:sz w:val="24"/>
           <w:szCs w:val="24"/>
         </w:rPr>
-        <w:t xml:space="preserve">B) </w:t>
-      </w:r>
-      <w:proofErr w:type="spellStart"/>
-      <w:r>
-        <w:rPr>
-          <w:rFonts w:ascii="Times New Roman" w:hAnsi="Times New Roman" w:cs="Times New Roman"/>
-          <w:sz w:val="24"/>
-          <w:szCs w:val="24"/>
-        </w:rPr>
-        <w:t>Frontend</w:t>
-      </w:r>
-      <w:proofErr w:type="spellEnd"/>
-      <w:r>
-        <w:rPr>
-          <w:rFonts w:ascii="Times New Roman" w:hAnsi="Times New Roman" w:cs="Times New Roman"/>
-          <w:sz w:val="24"/>
-          <w:szCs w:val="24"/>
-        </w:rPr>
-        <w:t xml:space="preserve"> não Conecta com </w:t>
-      </w:r>
-      <w:proofErr w:type="spellStart"/>
-      <w:r>
-        <w:rPr>
-          <w:rFonts w:ascii="Times New Roman" w:hAnsi="Times New Roman" w:cs="Times New Roman"/>
-          <w:sz w:val="24"/>
-          <w:szCs w:val="24"/>
-        </w:rPr>
-        <w:t>Backend</w:t>
+        <w:t>B) Front</w:t>
+      </w:r>
+      <w:r>
+        <w:rPr>
+          <w:rFonts w:ascii="Times New Roman" w:hAnsi="Times New Roman" w:cs="Times New Roman"/>
+          <w:sz w:val="24"/>
+          <w:szCs w:val="24"/>
+        </w:rPr>
+        <w:t>-</w:t>
+      </w:r>
+      <w:bookmarkStart w:id="0" w:name="_GoBack"/>
+      <w:bookmarkEnd w:id="0"/>
+      <w:proofErr w:type="spellStart"/>
+      <w:r>
+        <w:rPr>
+          <w:rFonts w:ascii="Times New Roman" w:hAnsi="Times New Roman" w:cs="Times New Roman"/>
+          <w:sz w:val="24"/>
+          <w:szCs w:val="24"/>
+        </w:rPr>
+        <w:t>end</w:t>
+      </w:r>
+      <w:proofErr w:type="spellEnd"/>
+      <w:r>
+        <w:rPr>
+          <w:rFonts w:ascii="Times New Roman" w:hAnsi="Times New Roman" w:cs="Times New Roman"/>
+          <w:sz w:val="24"/>
+          <w:szCs w:val="24"/>
+        </w:rPr>
+        <w:t xml:space="preserve"> não Conecta com Back</w:t>
+      </w:r>
+      <w:r>
+        <w:rPr>
+          <w:rFonts w:ascii="Times New Roman" w:hAnsi="Times New Roman" w:cs="Times New Roman"/>
+          <w:sz w:val="24"/>
+          <w:szCs w:val="24"/>
+        </w:rPr>
+        <w:t>-</w:t>
+      </w:r>
+      <w:proofErr w:type="spellStart"/>
+      <w:r>
+        <w:rPr>
+          <w:rFonts w:ascii="Times New Roman" w:hAnsi="Times New Roman" w:cs="Times New Roman"/>
+          <w:sz w:val="24"/>
+          <w:szCs w:val="24"/>
+        </w:rPr>
+        <w:t>end</w:t>
       </w:r>
       <w:proofErr w:type="spellEnd"/>
       <w:r>
@@ -4016,7 +4248,7 @@
         <w:pStyle w:val="PargrafodaLista"/>
         <w:numPr>
           <w:ilvl w:val="0"/>
-          <w:numId w:val="13"/>
+          <w:numId w:val="28"/>
         </w:numPr>
         <w:rPr>
           <w:rFonts w:ascii="Times New Roman" w:hAnsi="Times New Roman" w:cs="Times New Roman"/>
@@ -4058,7 +4290,7 @@
         <w:pStyle w:val="PargrafodaLista"/>
         <w:numPr>
           <w:ilvl w:val="0"/>
-          <w:numId w:val="13"/>
+          <w:numId w:val="28"/>
         </w:numPr>
         <w:rPr>
           <w:rFonts w:ascii="Times New Roman" w:hAnsi="Times New Roman" w:cs="Times New Roman"/>
@@ -4081,7 +4313,23 @@
           <w:sz w:val="24"/>
           <w:szCs w:val="24"/>
         </w:rPr>
-        <w:t>backend</w:t>
+        <w:t>back</w:t>
+      </w:r>
+      <w:r>
+        <w:rPr>
+          <w:rFonts w:ascii="Times New Roman" w:hAnsi="Times New Roman" w:cs="Times New Roman"/>
+          <w:sz w:val="24"/>
+          <w:szCs w:val="24"/>
+        </w:rPr>
+        <w:t>-</w:t>
+      </w:r>
+      <w:r>
+        <w:rPr>
+          <w:rFonts w:ascii="Times New Roman" w:hAnsi="Times New Roman" w:cs="Times New Roman"/>
+          <w:sz w:val="24"/>
+          <w:szCs w:val="24"/>
+        </w:rPr>
+        <w:t>end</w:t>
       </w:r>
       <w:proofErr w:type="spellEnd"/>
       <w:r>
@@ -4098,7 +4346,7 @@
         <w:pStyle w:val="PargrafodaLista"/>
         <w:numPr>
           <w:ilvl w:val="0"/>
-          <w:numId w:val="13"/>
+          <w:numId w:val="28"/>
         </w:numPr>
         <w:rPr>
           <w:rFonts w:ascii="Times New Roman" w:hAnsi="Times New Roman" w:cs="Times New Roman"/>
@@ -4155,7 +4403,7 @@
         <w:pStyle w:val="PargrafodaLista"/>
         <w:numPr>
           <w:ilvl w:val="0"/>
-          <w:numId w:val="14"/>
+          <w:numId w:val="29"/>
         </w:numPr>
         <w:rPr>
           <w:rFonts w:ascii="Times New Roman" w:hAnsi="Times New Roman" w:cs="Times New Roman"/>
@@ -4163,14 +4411,30 @@
           <w:szCs w:val="24"/>
         </w:rPr>
       </w:pPr>
-      <w:proofErr w:type="spellStart"/>
-      <w:r>
-        <w:rPr>
-          <w:rFonts w:ascii="Times New Roman" w:hAnsi="Times New Roman" w:cs="Times New Roman"/>
-          <w:sz w:val="24"/>
-          <w:szCs w:val="24"/>
-        </w:rPr>
-        <w:t>Backend</w:t>
+      <w:r>
+        <w:rPr>
+          <w:rFonts w:ascii="Times New Roman" w:hAnsi="Times New Roman" w:cs="Times New Roman"/>
+          <w:sz w:val="24"/>
+          <w:szCs w:val="24"/>
+        </w:rPr>
+        <w:t>Back</w:t>
+      </w:r>
+      <w:r>
+        <w:rPr>
+          <w:rFonts w:ascii="Times New Roman" w:hAnsi="Times New Roman" w:cs="Times New Roman"/>
+          <w:sz w:val="24"/>
+          <w:szCs w:val="24"/>
+        </w:rPr>
+        <w:t>-</w:t>
+      </w:r>
+      <w:proofErr w:type="spellStart"/>
+      <w:r>
+        <w:rPr>
+          <w:rFonts w:ascii="Times New Roman" w:hAnsi="Times New Roman" w:cs="Times New Roman"/>
+          <w:sz w:val="24"/>
+          <w:szCs w:val="24"/>
+        </w:rPr>
+        <w:t>end</w:t>
       </w:r>
       <w:proofErr w:type="spellEnd"/>
       <w:r>
@@ -4225,7 +4489,7 @@
         <w:pStyle w:val="PargrafodaLista"/>
         <w:numPr>
           <w:ilvl w:val="0"/>
-          <w:numId w:val="14"/>
+          <w:numId w:val="29"/>
         </w:numPr>
         <w:rPr>
           <w:rFonts w:ascii="Times New Roman" w:hAnsi="Times New Roman" w:cs="Times New Roman"/>
@@ -4233,14 +4497,30 @@
           <w:szCs w:val="24"/>
         </w:rPr>
       </w:pPr>
-      <w:proofErr w:type="spellStart"/>
-      <w:r>
-        <w:rPr>
-          <w:rFonts w:ascii="Times New Roman" w:hAnsi="Times New Roman" w:cs="Times New Roman"/>
-          <w:sz w:val="24"/>
-          <w:szCs w:val="24"/>
-        </w:rPr>
-        <w:t>Frontend</w:t>
+      <w:r>
+        <w:rPr>
+          <w:rFonts w:ascii="Times New Roman" w:hAnsi="Times New Roman" w:cs="Times New Roman"/>
+          <w:sz w:val="24"/>
+          <w:szCs w:val="24"/>
+        </w:rPr>
+        <w:t>Front</w:t>
+      </w:r>
+      <w:r>
+        <w:rPr>
+          <w:rFonts w:ascii="Times New Roman" w:hAnsi="Times New Roman" w:cs="Times New Roman"/>
+          <w:sz w:val="24"/>
+          <w:szCs w:val="24"/>
+        </w:rPr>
+        <w:t>-</w:t>
+      </w:r>
+      <w:proofErr w:type="spellStart"/>
+      <w:r>
+        <w:rPr>
+          <w:rFonts w:ascii="Times New Roman" w:hAnsi="Times New Roman" w:cs="Times New Roman"/>
+          <w:sz w:val="24"/>
+          <w:szCs w:val="24"/>
+        </w:rPr>
+        <w:t>end</w:t>
       </w:r>
       <w:proofErr w:type="spellEnd"/>
       <w:r>
@@ -4416,7 +4696,7 @@
         <w:pStyle w:val="PargrafodaLista"/>
         <w:numPr>
           <w:ilvl w:val="0"/>
-          <w:numId w:val="15"/>
+          <w:numId w:val="30"/>
         </w:numPr>
         <w:rPr>
           <w:rFonts w:ascii="Times New Roman" w:hAnsi="Times New Roman" w:cs="Times New Roman"/>
@@ -4448,7 +4728,7 @@
         <w:pStyle w:val="PargrafodaLista"/>
         <w:numPr>
           <w:ilvl w:val="0"/>
-          <w:numId w:val="15"/>
+          <w:numId w:val="30"/>
         </w:numPr>
         <w:rPr>
           <w:rFonts w:ascii="Times New Roman" w:hAnsi="Times New Roman" w:cs="Times New Roman"/>
@@ -4470,7 +4750,7 @@
         <w:pStyle w:val="PargrafodaLista"/>
         <w:numPr>
           <w:ilvl w:val="0"/>
-          <w:numId w:val="15"/>
+          <w:numId w:val="30"/>
         </w:numPr>
         <w:rPr>
           <w:rFonts w:ascii="Times New Roman" w:hAnsi="Times New Roman" w:cs="Times New Roman"/>
@@ -4502,7 +4782,7 @@
         <w:pStyle w:val="PargrafodaLista"/>
         <w:numPr>
           <w:ilvl w:val="0"/>
-          <w:numId w:val="15"/>
+          <w:numId w:val="30"/>
         </w:numPr>
         <w:rPr>
           <w:rFonts w:ascii="Times New Roman" w:hAnsi="Times New Roman" w:cs="Times New Roman"/>
@@ -4664,6 +4944,232 @@
     </w:lvl>
   </w:abstractNum>
   <w:abstractNum w:abstractNumId="1">
+    <w:nsid w:val="00DD5435"/>
+    <w:multiLevelType w:val="hybridMultilevel"/>
+    <w:tmpl w:val="62C8027C"/>
+    <w:lvl w:ilvl="0" w:tplc="04160017">
+      <w:start w:val="1"/>
+      <w:numFmt w:val="lowerLetter"/>
+      <w:lvlText w:val="%1)"/>
+      <w:lvlJc w:val="left"/>
+      <w:pPr>
+        <w:ind w:left="720" w:hanging="360"/>
+      </w:pPr>
+      <w:rPr>
+        <w:rFonts w:hint="default"/>
+      </w:rPr>
+    </w:lvl>
+    <w:lvl w:ilvl="1" w:tplc="04160003" w:tentative="1">
+      <w:start w:val="1"/>
+      <w:numFmt w:val="bullet"/>
+      <w:lvlText w:val="o"/>
+      <w:lvlJc w:val="left"/>
+      <w:pPr>
+        <w:ind w:left="1440" w:hanging="360"/>
+      </w:pPr>
+      <w:rPr>
+        <w:rFonts w:ascii="Courier New" w:hAnsi="Courier New" w:cs="Courier New" w:hint="default"/>
+      </w:rPr>
+    </w:lvl>
+    <w:lvl w:ilvl="2" w:tplc="04160005" w:tentative="1">
+      <w:start w:val="1"/>
+      <w:numFmt w:val="bullet"/>
+      <w:lvlText w:val=""/>
+      <w:lvlJc w:val="left"/>
+      <w:pPr>
+        <w:ind w:left="2160" w:hanging="360"/>
+      </w:pPr>
+      <w:rPr>
+        <w:rFonts w:ascii="Wingdings" w:hAnsi="Wingdings" w:hint="default"/>
+      </w:rPr>
+    </w:lvl>
+    <w:lvl w:ilvl="3" w:tplc="04160001" w:tentative="1">
+      <w:start w:val="1"/>
+      <w:numFmt w:val="bullet"/>
+      <w:lvlText w:val=""/>
+      <w:lvlJc w:val="left"/>
+      <w:pPr>
+        <w:ind w:left="2880" w:hanging="360"/>
+      </w:pPr>
+      <w:rPr>
+        <w:rFonts w:ascii="Symbol" w:hAnsi="Symbol" w:hint="default"/>
+      </w:rPr>
+    </w:lvl>
+    <w:lvl w:ilvl="4" w:tplc="04160003" w:tentative="1">
+      <w:start w:val="1"/>
+      <w:numFmt w:val="bullet"/>
+      <w:lvlText w:val="o"/>
+      <w:lvlJc w:val="left"/>
+      <w:pPr>
+        <w:ind w:left="3600" w:hanging="360"/>
+      </w:pPr>
+      <w:rPr>
+        <w:rFonts w:ascii="Courier New" w:hAnsi="Courier New" w:cs="Courier New" w:hint="default"/>
+      </w:rPr>
+    </w:lvl>
+    <w:lvl w:ilvl="5" w:tplc="04160005" w:tentative="1">
+      <w:start w:val="1"/>
+      <w:numFmt w:val="bullet"/>
+      <w:lvlText w:val=""/>
+      <w:lvlJc w:val="left"/>
+      <w:pPr>
+        <w:ind w:left="4320" w:hanging="360"/>
+      </w:pPr>
+      <w:rPr>
+        <w:rFonts w:ascii="Wingdings" w:hAnsi="Wingdings" w:hint="default"/>
+      </w:rPr>
+    </w:lvl>
+    <w:lvl w:ilvl="6" w:tplc="04160001" w:tentative="1">
+      <w:start w:val="1"/>
+      <w:numFmt w:val="bullet"/>
+      <w:lvlText w:val=""/>
+      <w:lvlJc w:val="left"/>
+      <w:pPr>
+        <w:ind w:left="5040" w:hanging="360"/>
+      </w:pPr>
+      <w:rPr>
+        <w:rFonts w:ascii="Symbol" w:hAnsi="Symbol" w:hint="default"/>
+      </w:rPr>
+    </w:lvl>
+    <w:lvl w:ilvl="7" w:tplc="04160003" w:tentative="1">
+      <w:start w:val="1"/>
+      <w:numFmt w:val="bullet"/>
+      <w:lvlText w:val="o"/>
+      <w:lvlJc w:val="left"/>
+      <w:pPr>
+        <w:ind w:left="5760" w:hanging="360"/>
+      </w:pPr>
+      <w:rPr>
+        <w:rFonts w:ascii="Courier New" w:hAnsi="Courier New" w:cs="Courier New" w:hint="default"/>
+      </w:rPr>
+    </w:lvl>
+    <w:lvl w:ilvl="8" w:tplc="04160005" w:tentative="1">
+      <w:start w:val="1"/>
+      <w:numFmt w:val="bullet"/>
+      <w:lvlText w:val=""/>
+      <w:lvlJc w:val="left"/>
+      <w:pPr>
+        <w:ind w:left="6480" w:hanging="360"/>
+      </w:pPr>
+      <w:rPr>
+        <w:rFonts w:ascii="Wingdings" w:hAnsi="Wingdings" w:hint="default"/>
+      </w:rPr>
+    </w:lvl>
+  </w:abstractNum>
+  <w:abstractNum w:abstractNumId="2">
+    <w:nsid w:val="0EE35F81"/>
+    <w:multiLevelType w:val="hybridMultilevel"/>
+    <w:tmpl w:val="2A2C3E40"/>
+    <w:lvl w:ilvl="0" w:tplc="04160017">
+      <w:start w:val="1"/>
+      <w:numFmt w:val="lowerLetter"/>
+      <w:lvlText w:val="%1)"/>
+      <w:lvlJc w:val="left"/>
+      <w:pPr>
+        <w:ind w:left="720" w:hanging="360"/>
+      </w:pPr>
+      <w:rPr>
+        <w:rFonts w:hint="default"/>
+      </w:rPr>
+    </w:lvl>
+    <w:lvl w:ilvl="1" w:tplc="04160003" w:tentative="1">
+      <w:start w:val="1"/>
+      <w:numFmt w:val="bullet"/>
+      <w:lvlText w:val="o"/>
+      <w:lvlJc w:val="left"/>
+      <w:pPr>
+        <w:ind w:left="1440" w:hanging="360"/>
+      </w:pPr>
+      <w:rPr>
+        <w:rFonts w:ascii="Courier New" w:hAnsi="Courier New" w:cs="Courier New" w:hint="default"/>
+      </w:rPr>
+    </w:lvl>
+    <w:lvl w:ilvl="2" w:tplc="04160005" w:tentative="1">
+      <w:start w:val="1"/>
+      <w:numFmt w:val="bullet"/>
+      <w:lvlText w:val=""/>
+      <w:lvlJc w:val="left"/>
+      <w:pPr>
+        <w:ind w:left="2160" w:hanging="360"/>
+      </w:pPr>
+      <w:rPr>
+        <w:rFonts w:ascii="Wingdings" w:hAnsi="Wingdings" w:hint="default"/>
+      </w:rPr>
+    </w:lvl>
+    <w:lvl w:ilvl="3" w:tplc="04160001" w:tentative="1">
+      <w:start w:val="1"/>
+      <w:numFmt w:val="bullet"/>
+      <w:lvlText w:val=""/>
+      <w:lvlJc w:val="left"/>
+      <w:pPr>
+        <w:ind w:left="2880" w:hanging="360"/>
+      </w:pPr>
+      <w:rPr>
+        <w:rFonts w:ascii="Symbol" w:hAnsi="Symbol" w:hint="default"/>
+      </w:rPr>
+    </w:lvl>
+    <w:lvl w:ilvl="4" w:tplc="04160003" w:tentative="1">
+      <w:start w:val="1"/>
+      <w:numFmt w:val="bullet"/>
+      <w:lvlText w:val="o"/>
+      <w:lvlJc w:val="left"/>
+      <w:pPr>
+        <w:ind w:left="3600" w:hanging="360"/>
+      </w:pPr>
+      <w:rPr>
+        <w:rFonts w:ascii="Courier New" w:hAnsi="Courier New" w:cs="Courier New" w:hint="default"/>
+      </w:rPr>
+    </w:lvl>
+    <w:lvl w:ilvl="5" w:tplc="04160005" w:tentative="1">
+      <w:start w:val="1"/>
+      <w:numFmt w:val="bullet"/>
+      <w:lvlText w:val=""/>
+      <w:lvlJc w:val="left"/>
+      <w:pPr>
+        <w:ind w:left="4320" w:hanging="360"/>
+      </w:pPr>
+      <w:rPr>
+        <w:rFonts w:ascii="Wingdings" w:hAnsi="Wingdings" w:hint="default"/>
+      </w:rPr>
+    </w:lvl>
+    <w:lvl w:ilvl="6" w:tplc="04160001" w:tentative="1">
+      <w:start w:val="1"/>
+      <w:numFmt w:val="bullet"/>
+      <w:lvlText w:val=""/>
+      <w:lvlJc w:val="left"/>
+      <w:pPr>
+        <w:ind w:left="5040" w:hanging="360"/>
+      </w:pPr>
+      <w:rPr>
+        <w:rFonts w:ascii="Symbol" w:hAnsi="Symbol" w:hint="default"/>
+      </w:rPr>
+    </w:lvl>
+    <w:lvl w:ilvl="7" w:tplc="04160003" w:tentative="1">
+      <w:start w:val="1"/>
+      <w:numFmt w:val="bullet"/>
+      <w:lvlText w:val="o"/>
+      <w:lvlJc w:val="left"/>
+      <w:pPr>
+        <w:ind w:left="5760" w:hanging="360"/>
+      </w:pPr>
+      <w:rPr>
+        <w:rFonts w:ascii="Courier New" w:hAnsi="Courier New" w:cs="Courier New" w:hint="default"/>
+      </w:rPr>
+    </w:lvl>
+    <w:lvl w:ilvl="8" w:tplc="04160005" w:tentative="1">
+      <w:start w:val="1"/>
+      <w:numFmt w:val="bullet"/>
+      <w:lvlText w:val=""/>
+      <w:lvlJc w:val="left"/>
+      <w:pPr>
+        <w:ind w:left="6480" w:hanging="360"/>
+      </w:pPr>
+      <w:rPr>
+        <w:rFonts w:ascii="Wingdings" w:hAnsi="Wingdings" w:hint="default"/>
+      </w:rPr>
+    </w:lvl>
+  </w:abstractNum>
+  <w:abstractNum w:abstractNumId="3">
     <w:nsid w:val="121441F7"/>
     <w:multiLevelType w:val="hybridMultilevel"/>
     <w:tmpl w:val="D20241B8"/>
@@ -4776,7 +5282,7 @@
       </w:rPr>
     </w:lvl>
   </w:abstractNum>
-  <w:abstractNum w:abstractNumId="2">
+  <w:abstractNum w:abstractNumId="4">
     <w:nsid w:val="20D67B69"/>
     <w:multiLevelType w:val="hybridMultilevel"/>
     <w:tmpl w:val="976A59D0"/>
@@ -4889,7 +5395,7 @@
       </w:rPr>
     </w:lvl>
   </w:abstractNum>
-  <w:abstractNum w:abstractNumId="3">
+  <w:abstractNum w:abstractNumId="5">
     <w:nsid w:val="235D6E77"/>
     <w:multiLevelType w:val="hybridMultilevel"/>
     <w:tmpl w:val="511C35E8"/>
@@ -5002,7 +5508,7 @@
       </w:rPr>
     </w:lvl>
   </w:abstractNum>
-  <w:abstractNum w:abstractNumId="4">
+  <w:abstractNum w:abstractNumId="6">
     <w:nsid w:val="23BC119A"/>
     <w:multiLevelType w:val="hybridMultilevel"/>
     <w:tmpl w:val="E34460DE"/>
@@ -5115,7 +5621,7 @@
       </w:rPr>
     </w:lvl>
   </w:abstractNum>
-  <w:abstractNum w:abstractNumId="5">
+  <w:abstractNum w:abstractNumId="7">
     <w:nsid w:val="24226679"/>
     <w:multiLevelType w:val="hybridMultilevel"/>
     <w:tmpl w:val="FB743B66"/>
@@ -5228,7 +5734,233 @@
       </w:rPr>
     </w:lvl>
   </w:abstractNum>
-  <w:abstractNum w:abstractNumId="6">
+  <w:abstractNum w:abstractNumId="8">
+    <w:nsid w:val="25126406"/>
+    <w:multiLevelType w:val="hybridMultilevel"/>
+    <w:tmpl w:val="F21A5EC6"/>
+    <w:lvl w:ilvl="0" w:tplc="04160017">
+      <w:start w:val="1"/>
+      <w:numFmt w:val="lowerLetter"/>
+      <w:lvlText w:val="%1)"/>
+      <w:lvlJc w:val="left"/>
+      <w:pPr>
+        <w:ind w:left="720" w:hanging="360"/>
+      </w:pPr>
+      <w:rPr>
+        <w:rFonts w:hint="default"/>
+      </w:rPr>
+    </w:lvl>
+    <w:lvl w:ilvl="1" w:tplc="04160003" w:tentative="1">
+      <w:start w:val="1"/>
+      <w:numFmt w:val="bullet"/>
+      <w:lvlText w:val="o"/>
+      <w:lvlJc w:val="left"/>
+      <w:pPr>
+        <w:ind w:left="1440" w:hanging="360"/>
+      </w:pPr>
+      <w:rPr>
+        <w:rFonts w:ascii="Courier New" w:hAnsi="Courier New" w:cs="Courier New" w:hint="default"/>
+      </w:rPr>
+    </w:lvl>
+    <w:lvl w:ilvl="2" w:tplc="04160005" w:tentative="1">
+      <w:start w:val="1"/>
+      <w:numFmt w:val="bullet"/>
+      <w:lvlText w:val=""/>
+      <w:lvlJc w:val="left"/>
+      <w:pPr>
+        <w:ind w:left="2160" w:hanging="360"/>
+      </w:pPr>
+      <w:rPr>
+        <w:rFonts w:ascii="Wingdings" w:hAnsi="Wingdings" w:hint="default"/>
+      </w:rPr>
+    </w:lvl>
+    <w:lvl w:ilvl="3" w:tplc="04160001" w:tentative="1">
+      <w:start w:val="1"/>
+      <w:numFmt w:val="bullet"/>
+      <w:lvlText w:val=""/>
+      <w:lvlJc w:val="left"/>
+      <w:pPr>
+        <w:ind w:left="2880" w:hanging="360"/>
+      </w:pPr>
+      <w:rPr>
+        <w:rFonts w:ascii="Symbol" w:hAnsi="Symbol" w:hint="default"/>
+      </w:rPr>
+    </w:lvl>
+    <w:lvl w:ilvl="4" w:tplc="04160003" w:tentative="1">
+      <w:start w:val="1"/>
+      <w:numFmt w:val="bullet"/>
+      <w:lvlText w:val="o"/>
+      <w:lvlJc w:val="left"/>
+      <w:pPr>
+        <w:ind w:left="3600" w:hanging="360"/>
+      </w:pPr>
+      <w:rPr>
+        <w:rFonts w:ascii="Courier New" w:hAnsi="Courier New" w:cs="Courier New" w:hint="default"/>
+      </w:rPr>
+    </w:lvl>
+    <w:lvl w:ilvl="5" w:tplc="04160005" w:tentative="1">
+      <w:start w:val="1"/>
+      <w:numFmt w:val="bullet"/>
+      <w:lvlText w:val=""/>
+      <w:lvlJc w:val="left"/>
+      <w:pPr>
+        <w:ind w:left="4320" w:hanging="360"/>
+      </w:pPr>
+      <w:rPr>
+        <w:rFonts w:ascii="Wingdings" w:hAnsi="Wingdings" w:hint="default"/>
+      </w:rPr>
+    </w:lvl>
+    <w:lvl w:ilvl="6" w:tplc="04160001" w:tentative="1">
+      <w:start w:val="1"/>
+      <w:numFmt w:val="bullet"/>
+      <w:lvlText w:val=""/>
+      <w:lvlJc w:val="left"/>
+      <w:pPr>
+        <w:ind w:left="5040" w:hanging="360"/>
+      </w:pPr>
+      <w:rPr>
+        <w:rFonts w:ascii="Symbol" w:hAnsi="Symbol" w:hint="default"/>
+      </w:rPr>
+    </w:lvl>
+    <w:lvl w:ilvl="7" w:tplc="04160003" w:tentative="1">
+      <w:start w:val="1"/>
+      <w:numFmt w:val="bullet"/>
+      <w:lvlText w:val="o"/>
+      <w:lvlJc w:val="left"/>
+      <w:pPr>
+        <w:ind w:left="5760" w:hanging="360"/>
+      </w:pPr>
+      <w:rPr>
+        <w:rFonts w:ascii="Courier New" w:hAnsi="Courier New" w:cs="Courier New" w:hint="default"/>
+      </w:rPr>
+    </w:lvl>
+    <w:lvl w:ilvl="8" w:tplc="04160005" w:tentative="1">
+      <w:start w:val="1"/>
+      <w:numFmt w:val="bullet"/>
+      <w:lvlText w:val=""/>
+      <w:lvlJc w:val="left"/>
+      <w:pPr>
+        <w:ind w:left="6480" w:hanging="360"/>
+      </w:pPr>
+      <w:rPr>
+        <w:rFonts w:ascii="Wingdings" w:hAnsi="Wingdings" w:hint="default"/>
+      </w:rPr>
+    </w:lvl>
+  </w:abstractNum>
+  <w:abstractNum w:abstractNumId="9">
+    <w:nsid w:val="27B20988"/>
+    <w:multiLevelType w:val="hybridMultilevel"/>
+    <w:tmpl w:val="B1D23FF8"/>
+    <w:lvl w:ilvl="0" w:tplc="04160017">
+      <w:start w:val="1"/>
+      <w:numFmt w:val="lowerLetter"/>
+      <w:lvlText w:val="%1)"/>
+      <w:lvlJc w:val="left"/>
+      <w:pPr>
+        <w:ind w:left="720" w:hanging="360"/>
+      </w:pPr>
+      <w:rPr>
+        <w:rFonts w:hint="default"/>
+      </w:rPr>
+    </w:lvl>
+    <w:lvl w:ilvl="1" w:tplc="04160003" w:tentative="1">
+      <w:start w:val="1"/>
+      <w:numFmt w:val="bullet"/>
+      <w:lvlText w:val="o"/>
+      <w:lvlJc w:val="left"/>
+      <w:pPr>
+        <w:ind w:left="1440" w:hanging="360"/>
+      </w:pPr>
+      <w:rPr>
+        <w:rFonts w:ascii="Courier New" w:hAnsi="Courier New" w:cs="Courier New" w:hint="default"/>
+      </w:rPr>
+    </w:lvl>
+    <w:lvl w:ilvl="2" w:tplc="04160005" w:tentative="1">
+      <w:start w:val="1"/>
+      <w:numFmt w:val="bullet"/>
+      <w:lvlText w:val=""/>
+      <w:lvlJc w:val="left"/>
+      <w:pPr>
+        <w:ind w:left="2160" w:hanging="360"/>
+      </w:pPr>
+      <w:rPr>
+        <w:rFonts w:ascii="Wingdings" w:hAnsi="Wingdings" w:hint="default"/>
+      </w:rPr>
+    </w:lvl>
+    <w:lvl w:ilvl="3" w:tplc="04160001" w:tentative="1">
+      <w:start w:val="1"/>
+      <w:numFmt w:val="bullet"/>
+      <w:lvlText w:val=""/>
+      <w:lvlJc w:val="left"/>
+      <w:pPr>
+        <w:ind w:left="2880" w:hanging="360"/>
+      </w:pPr>
+      <w:rPr>
+        <w:rFonts w:ascii="Symbol" w:hAnsi="Symbol" w:hint="default"/>
+      </w:rPr>
+    </w:lvl>
+    <w:lvl w:ilvl="4" w:tplc="04160003" w:tentative="1">
+      <w:start w:val="1"/>
+      <w:numFmt w:val="bullet"/>
+      <w:lvlText w:val="o"/>
+      <w:lvlJc w:val="left"/>
+      <w:pPr>
+        <w:ind w:left="3600" w:hanging="360"/>
+      </w:pPr>
+      <w:rPr>
+        <w:rFonts w:ascii="Courier New" w:hAnsi="Courier New" w:cs="Courier New" w:hint="default"/>
+      </w:rPr>
+    </w:lvl>
+    <w:lvl w:ilvl="5" w:tplc="04160005" w:tentative="1">
+      <w:start w:val="1"/>
+      <w:numFmt w:val="bullet"/>
+      <w:lvlText w:val=""/>
+      <w:lvlJc w:val="left"/>
+      <w:pPr>
+        <w:ind w:left="4320" w:hanging="360"/>
+      </w:pPr>
+      <w:rPr>
+        <w:rFonts w:ascii="Wingdings" w:hAnsi="Wingdings" w:hint="default"/>
+      </w:rPr>
+    </w:lvl>
+    <w:lvl w:ilvl="6" w:tplc="04160001" w:tentative="1">
+      <w:start w:val="1"/>
+      <w:numFmt w:val="bullet"/>
+      <w:lvlText w:val=""/>
+      <w:lvlJc w:val="left"/>
+      <w:pPr>
+        <w:ind w:left="5040" w:hanging="360"/>
+      </w:pPr>
+      <w:rPr>
+        <w:rFonts w:ascii="Symbol" w:hAnsi="Symbol" w:hint="default"/>
+      </w:rPr>
+    </w:lvl>
+    <w:lvl w:ilvl="7" w:tplc="04160003" w:tentative="1">
+      <w:start w:val="1"/>
+      <w:numFmt w:val="bullet"/>
+      <w:lvlText w:val="o"/>
+      <w:lvlJc w:val="left"/>
+      <w:pPr>
+        <w:ind w:left="5760" w:hanging="360"/>
+      </w:pPr>
+      <w:rPr>
+        <w:rFonts w:ascii="Courier New" w:hAnsi="Courier New" w:cs="Courier New" w:hint="default"/>
+      </w:rPr>
+    </w:lvl>
+    <w:lvl w:ilvl="8" w:tplc="04160005" w:tentative="1">
+      <w:start w:val="1"/>
+      <w:numFmt w:val="bullet"/>
+      <w:lvlText w:val=""/>
+      <w:lvlJc w:val="left"/>
+      <w:pPr>
+        <w:ind w:left="6480" w:hanging="360"/>
+      </w:pPr>
+      <w:rPr>
+        <w:rFonts w:ascii="Wingdings" w:hAnsi="Wingdings" w:hint="default"/>
+      </w:rPr>
+    </w:lvl>
+  </w:abstractNum>
+  <w:abstractNum w:abstractNumId="10">
     <w:nsid w:val="322C77AA"/>
     <w:multiLevelType w:val="hybridMultilevel"/>
     <w:tmpl w:val="1DF0CC3C"/>
@@ -5341,7 +6073,209 @@
       </w:rPr>
     </w:lvl>
   </w:abstractNum>
-  <w:abstractNum w:abstractNumId="7">
+  <w:abstractNum w:abstractNumId="11">
+    <w:nsid w:val="348D54E7"/>
+    <w:multiLevelType w:val="hybridMultilevel"/>
+    <w:tmpl w:val="CD0CCABA"/>
+    <w:lvl w:ilvl="0" w:tplc="04160017">
+      <w:start w:val="1"/>
+      <w:numFmt w:val="lowerLetter"/>
+      <w:lvlText w:val="%1)"/>
+      <w:lvlJc w:val="left"/>
+      <w:pPr>
+        <w:ind w:left="720" w:hanging="360"/>
+      </w:pPr>
+      <w:rPr>
+        <w:rFonts w:hint="default"/>
+      </w:rPr>
+    </w:lvl>
+    <w:lvl w:ilvl="1" w:tplc="04160003" w:tentative="1">
+      <w:start w:val="1"/>
+      <w:numFmt w:val="bullet"/>
+      <w:lvlText w:val="o"/>
+      <w:lvlJc w:val="left"/>
+      <w:pPr>
+        <w:ind w:left="1440" w:hanging="360"/>
+      </w:pPr>
+      <w:rPr>
+        <w:rFonts w:ascii="Courier New" w:hAnsi="Courier New" w:cs="Courier New" w:hint="default"/>
+      </w:rPr>
+    </w:lvl>
+    <w:lvl w:ilvl="2" w:tplc="04160005" w:tentative="1">
+      <w:start w:val="1"/>
+      <w:numFmt w:val="bullet"/>
+      <w:lvlText w:val=""/>
+      <w:lvlJc w:val="left"/>
+      <w:pPr>
+        <w:ind w:left="2160" w:hanging="360"/>
+      </w:pPr>
+      <w:rPr>
+        <w:rFonts w:ascii="Wingdings" w:hAnsi="Wingdings" w:hint="default"/>
+      </w:rPr>
+    </w:lvl>
+    <w:lvl w:ilvl="3" w:tplc="04160001" w:tentative="1">
+      <w:start w:val="1"/>
+      <w:numFmt w:val="bullet"/>
+      <w:lvlText w:val=""/>
+      <w:lvlJc w:val="left"/>
+      <w:pPr>
+        <w:ind w:left="2880" w:hanging="360"/>
+      </w:pPr>
+      <w:rPr>
+        <w:rFonts w:ascii="Symbol" w:hAnsi="Symbol" w:hint="default"/>
+      </w:rPr>
+    </w:lvl>
+    <w:lvl w:ilvl="4" w:tplc="04160003" w:tentative="1">
+      <w:start w:val="1"/>
+      <w:numFmt w:val="bullet"/>
+      <w:lvlText w:val="o"/>
+      <w:lvlJc w:val="left"/>
+      <w:pPr>
+        <w:ind w:left="3600" w:hanging="360"/>
+      </w:pPr>
+      <w:rPr>
+        <w:rFonts w:ascii="Courier New" w:hAnsi="Courier New" w:cs="Courier New" w:hint="default"/>
+      </w:rPr>
+    </w:lvl>
+    <w:lvl w:ilvl="5" w:tplc="04160005" w:tentative="1">
+      <w:start w:val="1"/>
+      <w:numFmt w:val="bullet"/>
+      <w:lvlText w:val=""/>
+      <w:lvlJc w:val="left"/>
+      <w:pPr>
+        <w:ind w:left="4320" w:hanging="360"/>
+      </w:pPr>
+      <w:rPr>
+        <w:rFonts w:ascii="Wingdings" w:hAnsi="Wingdings" w:hint="default"/>
+      </w:rPr>
+    </w:lvl>
+    <w:lvl w:ilvl="6" w:tplc="04160001" w:tentative="1">
+      <w:start w:val="1"/>
+      <w:numFmt w:val="bullet"/>
+      <w:lvlText w:val=""/>
+      <w:lvlJc w:val="left"/>
+      <w:pPr>
+        <w:ind w:left="5040" w:hanging="360"/>
+      </w:pPr>
+      <w:rPr>
+        <w:rFonts w:ascii="Symbol" w:hAnsi="Symbol" w:hint="default"/>
+      </w:rPr>
+    </w:lvl>
+    <w:lvl w:ilvl="7" w:tplc="04160003" w:tentative="1">
+      <w:start w:val="1"/>
+      <w:numFmt w:val="bullet"/>
+      <w:lvlText w:val="o"/>
+      <w:lvlJc w:val="left"/>
+      <w:pPr>
+        <w:ind w:left="5760" w:hanging="360"/>
+      </w:pPr>
+      <w:rPr>
+        <w:rFonts w:ascii="Courier New" w:hAnsi="Courier New" w:cs="Courier New" w:hint="default"/>
+      </w:rPr>
+    </w:lvl>
+    <w:lvl w:ilvl="8" w:tplc="04160005" w:tentative="1">
+      <w:start w:val="1"/>
+      <w:numFmt w:val="bullet"/>
+      <w:lvlText w:val=""/>
+      <w:lvlJc w:val="left"/>
+      <w:pPr>
+        <w:ind w:left="6480" w:hanging="360"/>
+      </w:pPr>
+      <w:rPr>
+        <w:rFonts w:ascii="Wingdings" w:hAnsi="Wingdings" w:hint="default"/>
+      </w:rPr>
+    </w:lvl>
+  </w:abstractNum>
+  <w:abstractNum w:abstractNumId="12">
+    <w:nsid w:val="37C83501"/>
+    <w:multiLevelType w:val="hybridMultilevel"/>
+    <w:tmpl w:val="6C1289FE"/>
+    <w:lvl w:ilvl="0" w:tplc="8528CA46">
+      <w:start w:val="1"/>
+      <w:numFmt w:val="lowerLetter"/>
+      <w:lvlText w:val="%1)"/>
+      <w:lvlJc w:val="left"/>
+      <w:pPr>
+        <w:ind w:left="1080" w:hanging="360"/>
+      </w:pPr>
+      <w:rPr>
+        <w:rFonts w:hint="default"/>
+      </w:rPr>
+    </w:lvl>
+    <w:lvl w:ilvl="1" w:tplc="04160019" w:tentative="1">
+      <w:start w:val="1"/>
+      <w:numFmt w:val="lowerLetter"/>
+      <w:lvlText w:val="%2."/>
+      <w:lvlJc w:val="left"/>
+      <w:pPr>
+        <w:ind w:left="1800" w:hanging="360"/>
+      </w:pPr>
+    </w:lvl>
+    <w:lvl w:ilvl="2" w:tplc="0416001B" w:tentative="1">
+      <w:start w:val="1"/>
+      <w:numFmt w:val="lowerRoman"/>
+      <w:lvlText w:val="%3."/>
+      <w:lvlJc w:val="right"/>
+      <w:pPr>
+        <w:ind w:left="2520" w:hanging="180"/>
+      </w:pPr>
+    </w:lvl>
+    <w:lvl w:ilvl="3" w:tplc="0416000F" w:tentative="1">
+      <w:start w:val="1"/>
+      <w:numFmt w:val="decimal"/>
+      <w:lvlText w:val="%4."/>
+      <w:lvlJc w:val="left"/>
+      <w:pPr>
+        <w:ind w:left="3240" w:hanging="360"/>
+      </w:pPr>
+    </w:lvl>
+    <w:lvl w:ilvl="4" w:tplc="04160019" w:tentative="1">
+      <w:start w:val="1"/>
+      <w:numFmt w:val="lowerLetter"/>
+      <w:lvlText w:val="%5."/>
+      <w:lvlJc w:val="left"/>
+      <w:pPr>
+        <w:ind w:left="3960" w:hanging="360"/>
+      </w:pPr>
+    </w:lvl>
+    <w:lvl w:ilvl="5" w:tplc="0416001B" w:tentative="1">
+      <w:start w:val="1"/>
+      <w:numFmt w:val="lowerRoman"/>
+      <w:lvlText w:val="%6."/>
+      <w:lvlJc w:val="right"/>
+      <w:pPr>
+        <w:ind w:left="4680" w:hanging="180"/>
+      </w:pPr>
+    </w:lvl>
+    <w:lvl w:ilvl="6" w:tplc="0416000F" w:tentative="1">
+      <w:start w:val="1"/>
+      <w:numFmt w:val="decimal"/>
+      <w:lvlText w:val="%7."/>
+      <w:lvlJc w:val="left"/>
+      <w:pPr>
+        <w:ind w:left="5400" w:hanging="360"/>
+      </w:pPr>
+    </w:lvl>
+    <w:lvl w:ilvl="7" w:tplc="04160019" w:tentative="1">
+      <w:start w:val="1"/>
+      <w:numFmt w:val="lowerLetter"/>
+      <w:lvlText w:val="%8."/>
+      <w:lvlJc w:val="left"/>
+      <w:pPr>
+        <w:ind w:left="6120" w:hanging="360"/>
+      </w:pPr>
+    </w:lvl>
+    <w:lvl w:ilvl="8" w:tplc="0416001B" w:tentative="1">
+      <w:start w:val="1"/>
+      <w:numFmt w:val="lowerRoman"/>
+      <w:lvlText w:val="%9."/>
+      <w:lvlJc w:val="right"/>
+      <w:pPr>
+        <w:ind w:left="6840" w:hanging="180"/>
+      </w:pPr>
+    </w:lvl>
+  </w:abstractNum>
+  <w:abstractNum w:abstractNumId="13">
     <w:nsid w:val="3CE15218"/>
     <w:multiLevelType w:val="hybridMultilevel"/>
     <w:tmpl w:val="36F8456C"/>
@@ -5454,7 +6388,346 @@
       </w:rPr>
     </w:lvl>
   </w:abstractNum>
-  <w:abstractNum w:abstractNumId="8">
+  <w:abstractNum w:abstractNumId="14">
+    <w:nsid w:val="3DD83560"/>
+    <w:multiLevelType w:val="hybridMultilevel"/>
+    <w:tmpl w:val="ABAC77D8"/>
+    <w:lvl w:ilvl="0" w:tplc="04160017">
+      <w:start w:val="1"/>
+      <w:numFmt w:val="lowerLetter"/>
+      <w:lvlText w:val="%1)"/>
+      <w:lvlJc w:val="left"/>
+      <w:pPr>
+        <w:ind w:left="720" w:hanging="360"/>
+      </w:pPr>
+      <w:rPr>
+        <w:rFonts w:hint="default"/>
+      </w:rPr>
+    </w:lvl>
+    <w:lvl w:ilvl="1" w:tplc="04160003" w:tentative="1">
+      <w:start w:val="1"/>
+      <w:numFmt w:val="bullet"/>
+      <w:lvlText w:val="o"/>
+      <w:lvlJc w:val="left"/>
+      <w:pPr>
+        <w:ind w:left="1440" w:hanging="360"/>
+      </w:pPr>
+      <w:rPr>
+        <w:rFonts w:ascii="Courier New" w:hAnsi="Courier New" w:cs="Courier New" w:hint="default"/>
+      </w:rPr>
+    </w:lvl>
+    <w:lvl w:ilvl="2" w:tplc="04160005" w:tentative="1">
+      <w:start w:val="1"/>
+      <w:numFmt w:val="bullet"/>
+      <w:lvlText w:val=""/>
+      <w:lvlJc w:val="left"/>
+      <w:pPr>
+        <w:ind w:left="2160" w:hanging="360"/>
+      </w:pPr>
+      <w:rPr>
+        <w:rFonts w:ascii="Wingdings" w:hAnsi="Wingdings" w:hint="default"/>
+      </w:rPr>
+    </w:lvl>
+    <w:lvl w:ilvl="3" w:tplc="04160001" w:tentative="1">
+      <w:start w:val="1"/>
+      <w:numFmt w:val="bullet"/>
+      <w:lvlText w:val=""/>
+      <w:lvlJc w:val="left"/>
+      <w:pPr>
+        <w:ind w:left="2880" w:hanging="360"/>
+      </w:pPr>
+      <w:rPr>
+        <w:rFonts w:ascii="Symbol" w:hAnsi="Symbol" w:hint="default"/>
+      </w:rPr>
+    </w:lvl>
+    <w:lvl w:ilvl="4" w:tplc="04160003" w:tentative="1">
+      <w:start w:val="1"/>
+      <w:numFmt w:val="bullet"/>
+      <w:lvlText w:val="o"/>
+      <w:lvlJc w:val="left"/>
+      <w:pPr>
+        <w:ind w:left="3600" w:hanging="360"/>
+      </w:pPr>
+      <w:rPr>
+        <w:rFonts w:ascii="Courier New" w:hAnsi="Courier New" w:cs="Courier New" w:hint="default"/>
+      </w:rPr>
+    </w:lvl>
+    <w:lvl w:ilvl="5" w:tplc="04160005" w:tentative="1">
+      <w:start w:val="1"/>
+      <w:numFmt w:val="bullet"/>
+      <w:lvlText w:val=""/>
+      <w:lvlJc w:val="left"/>
+      <w:pPr>
+        <w:ind w:left="4320" w:hanging="360"/>
+      </w:pPr>
+      <w:rPr>
+        <w:rFonts w:ascii="Wingdings" w:hAnsi="Wingdings" w:hint="default"/>
+      </w:rPr>
+    </w:lvl>
+    <w:lvl w:ilvl="6" w:tplc="04160001" w:tentative="1">
+      <w:start w:val="1"/>
+      <w:numFmt w:val="bullet"/>
+      <w:lvlText w:val=""/>
+      <w:lvlJc w:val="left"/>
+      <w:pPr>
+        <w:ind w:left="5040" w:hanging="360"/>
+      </w:pPr>
+      <w:rPr>
+        <w:rFonts w:ascii="Symbol" w:hAnsi="Symbol" w:hint="default"/>
+      </w:rPr>
+    </w:lvl>
+    <w:lvl w:ilvl="7" w:tplc="04160003" w:tentative="1">
+      <w:start w:val="1"/>
+      <w:numFmt w:val="bullet"/>
+      <w:lvlText w:val="o"/>
+      <w:lvlJc w:val="left"/>
+      <w:pPr>
+        <w:ind w:left="5760" w:hanging="360"/>
+      </w:pPr>
+      <w:rPr>
+        <w:rFonts w:ascii="Courier New" w:hAnsi="Courier New" w:cs="Courier New" w:hint="default"/>
+      </w:rPr>
+    </w:lvl>
+    <w:lvl w:ilvl="8" w:tplc="04160005" w:tentative="1">
+      <w:start w:val="1"/>
+      <w:numFmt w:val="bullet"/>
+      <w:lvlText w:val=""/>
+      <w:lvlJc w:val="left"/>
+      <w:pPr>
+        <w:ind w:left="6480" w:hanging="360"/>
+      </w:pPr>
+      <w:rPr>
+        <w:rFonts w:ascii="Wingdings" w:hAnsi="Wingdings" w:hint="default"/>
+      </w:rPr>
+    </w:lvl>
+  </w:abstractNum>
+  <w:abstractNum w:abstractNumId="15">
+    <w:nsid w:val="3F4E60DA"/>
+    <w:multiLevelType w:val="hybridMultilevel"/>
+    <w:tmpl w:val="8DECFD5A"/>
+    <w:lvl w:ilvl="0" w:tplc="04160017">
+      <w:start w:val="1"/>
+      <w:numFmt w:val="lowerLetter"/>
+      <w:lvlText w:val="%1)"/>
+      <w:lvlJc w:val="left"/>
+      <w:pPr>
+        <w:ind w:left="720" w:hanging="360"/>
+      </w:pPr>
+      <w:rPr>
+        <w:rFonts w:hint="default"/>
+      </w:rPr>
+    </w:lvl>
+    <w:lvl w:ilvl="1" w:tplc="04160003" w:tentative="1">
+      <w:start w:val="1"/>
+      <w:numFmt w:val="bullet"/>
+      <w:lvlText w:val="o"/>
+      <w:lvlJc w:val="left"/>
+      <w:pPr>
+        <w:ind w:left="1440" w:hanging="360"/>
+      </w:pPr>
+      <w:rPr>
+        <w:rFonts w:ascii="Courier New" w:hAnsi="Courier New" w:cs="Courier New" w:hint="default"/>
+      </w:rPr>
+    </w:lvl>
+    <w:lvl w:ilvl="2" w:tplc="04160005" w:tentative="1">
+      <w:start w:val="1"/>
+      <w:numFmt w:val="bullet"/>
+      <w:lvlText w:val=""/>
+      <w:lvlJc w:val="left"/>
+      <w:pPr>
+        <w:ind w:left="2160" w:hanging="360"/>
+      </w:pPr>
+      <w:rPr>
+        <w:rFonts w:ascii="Wingdings" w:hAnsi="Wingdings" w:hint="default"/>
+      </w:rPr>
+    </w:lvl>
+    <w:lvl w:ilvl="3" w:tplc="04160001" w:tentative="1">
+      <w:start w:val="1"/>
+      <w:numFmt w:val="bullet"/>
+      <w:lvlText w:val=""/>
+      <w:lvlJc w:val="left"/>
+      <w:pPr>
+        <w:ind w:left="2880" w:hanging="360"/>
+      </w:pPr>
+      <w:rPr>
+        <w:rFonts w:ascii="Symbol" w:hAnsi="Symbol" w:hint="default"/>
+      </w:rPr>
+    </w:lvl>
+    <w:lvl w:ilvl="4" w:tplc="04160003" w:tentative="1">
+      <w:start w:val="1"/>
+      <w:numFmt w:val="bullet"/>
+      <w:lvlText w:val="o"/>
+      <w:lvlJc w:val="left"/>
+      <w:pPr>
+        <w:ind w:left="3600" w:hanging="360"/>
+      </w:pPr>
+      <w:rPr>
+        <w:rFonts w:ascii="Courier New" w:hAnsi="Courier New" w:cs="Courier New" w:hint="default"/>
+      </w:rPr>
+    </w:lvl>
+    <w:lvl w:ilvl="5" w:tplc="04160005" w:tentative="1">
+      <w:start w:val="1"/>
+      <w:numFmt w:val="bullet"/>
+      <w:lvlText w:val=""/>
+      <w:lvlJc w:val="left"/>
+      <w:pPr>
+        <w:ind w:left="4320" w:hanging="360"/>
+      </w:pPr>
+      <w:rPr>
+        <w:rFonts w:ascii="Wingdings" w:hAnsi="Wingdings" w:hint="default"/>
+      </w:rPr>
+    </w:lvl>
+    <w:lvl w:ilvl="6" w:tplc="04160001" w:tentative="1">
+      <w:start w:val="1"/>
+      <w:numFmt w:val="bullet"/>
+      <w:lvlText w:val=""/>
+      <w:lvlJc w:val="left"/>
+      <w:pPr>
+        <w:ind w:left="5040" w:hanging="360"/>
+      </w:pPr>
+      <w:rPr>
+        <w:rFonts w:ascii="Symbol" w:hAnsi="Symbol" w:hint="default"/>
+      </w:rPr>
+    </w:lvl>
+    <w:lvl w:ilvl="7" w:tplc="04160003" w:tentative="1">
+      <w:start w:val="1"/>
+      <w:numFmt w:val="bullet"/>
+      <w:lvlText w:val="o"/>
+      <w:lvlJc w:val="left"/>
+      <w:pPr>
+        <w:ind w:left="5760" w:hanging="360"/>
+      </w:pPr>
+      <w:rPr>
+        <w:rFonts w:ascii="Courier New" w:hAnsi="Courier New" w:cs="Courier New" w:hint="default"/>
+      </w:rPr>
+    </w:lvl>
+    <w:lvl w:ilvl="8" w:tplc="04160005" w:tentative="1">
+      <w:start w:val="1"/>
+      <w:numFmt w:val="bullet"/>
+      <w:lvlText w:val=""/>
+      <w:lvlJc w:val="left"/>
+      <w:pPr>
+        <w:ind w:left="6480" w:hanging="360"/>
+      </w:pPr>
+      <w:rPr>
+        <w:rFonts w:ascii="Wingdings" w:hAnsi="Wingdings" w:hint="default"/>
+      </w:rPr>
+    </w:lvl>
+  </w:abstractNum>
+  <w:abstractNum w:abstractNumId="16">
+    <w:nsid w:val="3FC10E66"/>
+    <w:multiLevelType w:val="hybridMultilevel"/>
+    <w:tmpl w:val="39CCB15A"/>
+    <w:lvl w:ilvl="0" w:tplc="04160017">
+      <w:start w:val="1"/>
+      <w:numFmt w:val="lowerLetter"/>
+      <w:lvlText w:val="%1)"/>
+      <w:lvlJc w:val="left"/>
+      <w:pPr>
+        <w:ind w:left="720" w:hanging="360"/>
+      </w:pPr>
+      <w:rPr>
+        <w:rFonts w:hint="default"/>
+      </w:rPr>
+    </w:lvl>
+    <w:lvl w:ilvl="1" w:tplc="04160003" w:tentative="1">
+      <w:start w:val="1"/>
+      <w:numFmt w:val="bullet"/>
+      <w:lvlText w:val="o"/>
+      <w:lvlJc w:val="left"/>
+      <w:pPr>
+        <w:ind w:left="1440" w:hanging="360"/>
+      </w:pPr>
+      <w:rPr>
+        <w:rFonts w:ascii="Courier New" w:hAnsi="Courier New" w:cs="Courier New" w:hint="default"/>
+      </w:rPr>
+    </w:lvl>
+    <w:lvl w:ilvl="2" w:tplc="04160005" w:tentative="1">
+      <w:start w:val="1"/>
+      <w:numFmt w:val="bullet"/>
+      <w:lvlText w:val=""/>
+      <w:lvlJc w:val="left"/>
+      <w:pPr>
+        <w:ind w:left="2160" w:hanging="360"/>
+      </w:pPr>
+      <w:rPr>
+        <w:rFonts w:ascii="Wingdings" w:hAnsi="Wingdings" w:hint="default"/>
+      </w:rPr>
+    </w:lvl>
+    <w:lvl w:ilvl="3" w:tplc="04160001" w:tentative="1">
+      <w:start w:val="1"/>
+      <w:numFmt w:val="bullet"/>
+      <w:lvlText w:val=""/>
+      <w:lvlJc w:val="left"/>
+      <w:pPr>
+        <w:ind w:left="2880" w:hanging="360"/>
+      </w:pPr>
+      <w:rPr>
+        <w:rFonts w:ascii="Symbol" w:hAnsi="Symbol" w:hint="default"/>
+      </w:rPr>
+    </w:lvl>
+    <w:lvl w:ilvl="4" w:tplc="04160003" w:tentative="1">
+      <w:start w:val="1"/>
+      <w:numFmt w:val="bullet"/>
+      <w:lvlText w:val="o"/>
+      <w:lvlJc w:val="left"/>
+      <w:pPr>
+        <w:ind w:left="3600" w:hanging="360"/>
+      </w:pPr>
+      <w:rPr>
+        <w:rFonts w:ascii="Courier New" w:hAnsi="Courier New" w:cs="Courier New" w:hint="default"/>
+      </w:rPr>
+    </w:lvl>
+    <w:lvl w:ilvl="5" w:tplc="04160005" w:tentative="1">
+      <w:start w:val="1"/>
+      <w:numFmt w:val="bullet"/>
+      <w:lvlText w:val=""/>
+      <w:lvlJc w:val="left"/>
+      <w:pPr>
+        <w:ind w:left="4320" w:hanging="360"/>
+      </w:pPr>
+      <w:rPr>
+        <w:rFonts w:ascii="Wingdings" w:hAnsi="Wingdings" w:hint="default"/>
+      </w:rPr>
+    </w:lvl>
+    <w:lvl w:ilvl="6" w:tplc="04160001" w:tentative="1">
+      <w:start w:val="1"/>
+      <w:numFmt w:val="bullet"/>
+      <w:lvlText w:val=""/>
+      <w:lvlJc w:val="left"/>
+      <w:pPr>
+        <w:ind w:left="5040" w:hanging="360"/>
+      </w:pPr>
+      <w:rPr>
+        <w:rFonts w:ascii="Symbol" w:hAnsi="Symbol" w:hint="default"/>
+      </w:rPr>
+    </w:lvl>
+    <w:lvl w:ilvl="7" w:tplc="04160003" w:tentative="1">
+      <w:start w:val="1"/>
+      <w:numFmt w:val="bullet"/>
+      <w:lvlText w:val="o"/>
+      <w:lvlJc w:val="left"/>
+      <w:pPr>
+        <w:ind w:left="5760" w:hanging="360"/>
+      </w:pPr>
+      <w:rPr>
+        <w:rFonts w:ascii="Courier New" w:hAnsi="Courier New" w:cs="Courier New" w:hint="default"/>
+      </w:rPr>
+    </w:lvl>
+    <w:lvl w:ilvl="8" w:tplc="04160005" w:tentative="1">
+      <w:start w:val="1"/>
+      <w:numFmt w:val="bullet"/>
+      <w:lvlText w:val=""/>
+      <w:lvlJc w:val="left"/>
+      <w:pPr>
+        <w:ind w:left="6480" w:hanging="360"/>
+      </w:pPr>
+      <w:rPr>
+        <w:rFonts w:ascii="Wingdings" w:hAnsi="Wingdings" w:hint="default"/>
+      </w:rPr>
+    </w:lvl>
+  </w:abstractNum>
+  <w:abstractNum w:abstractNumId="17">
     <w:nsid w:val="430F5F21"/>
     <w:multiLevelType w:val="hybridMultilevel"/>
     <w:tmpl w:val="8F1835FA"/>
@@ -5567,7 +6840,209 @@
       </w:rPr>
     </w:lvl>
   </w:abstractNum>
-  <w:abstractNum w:abstractNumId="9">
+  <w:abstractNum w:abstractNumId="18">
+    <w:nsid w:val="508F47F0"/>
+    <w:multiLevelType w:val="hybridMultilevel"/>
+    <w:tmpl w:val="EABA61E8"/>
+    <w:lvl w:ilvl="0" w:tplc="04160017">
+      <w:start w:val="1"/>
+      <w:numFmt w:val="lowerLetter"/>
+      <w:lvlText w:val="%1)"/>
+      <w:lvlJc w:val="left"/>
+      <w:pPr>
+        <w:ind w:left="720" w:hanging="360"/>
+      </w:pPr>
+      <w:rPr>
+        <w:rFonts w:hint="default"/>
+      </w:rPr>
+    </w:lvl>
+    <w:lvl w:ilvl="1" w:tplc="04160003" w:tentative="1">
+      <w:start w:val="1"/>
+      <w:numFmt w:val="bullet"/>
+      <w:lvlText w:val="o"/>
+      <w:lvlJc w:val="left"/>
+      <w:pPr>
+        <w:ind w:left="1440" w:hanging="360"/>
+      </w:pPr>
+      <w:rPr>
+        <w:rFonts w:ascii="Courier New" w:hAnsi="Courier New" w:cs="Courier New" w:hint="default"/>
+      </w:rPr>
+    </w:lvl>
+    <w:lvl w:ilvl="2" w:tplc="04160005" w:tentative="1">
+      <w:start w:val="1"/>
+      <w:numFmt w:val="bullet"/>
+      <w:lvlText w:val=""/>
+      <w:lvlJc w:val="left"/>
+      <w:pPr>
+        <w:ind w:left="2160" w:hanging="360"/>
+      </w:pPr>
+      <w:rPr>
+        <w:rFonts w:ascii="Wingdings" w:hAnsi="Wingdings" w:hint="default"/>
+      </w:rPr>
+    </w:lvl>
+    <w:lvl w:ilvl="3" w:tplc="04160001" w:tentative="1">
+      <w:start w:val="1"/>
+      <w:numFmt w:val="bullet"/>
+      <w:lvlText w:val=""/>
+      <w:lvlJc w:val="left"/>
+      <w:pPr>
+        <w:ind w:left="2880" w:hanging="360"/>
+      </w:pPr>
+      <w:rPr>
+        <w:rFonts w:ascii="Symbol" w:hAnsi="Symbol" w:hint="default"/>
+      </w:rPr>
+    </w:lvl>
+    <w:lvl w:ilvl="4" w:tplc="04160003" w:tentative="1">
+      <w:start w:val="1"/>
+      <w:numFmt w:val="bullet"/>
+      <w:lvlText w:val="o"/>
+      <w:lvlJc w:val="left"/>
+      <w:pPr>
+        <w:ind w:left="3600" w:hanging="360"/>
+      </w:pPr>
+      <w:rPr>
+        <w:rFonts w:ascii="Courier New" w:hAnsi="Courier New" w:cs="Courier New" w:hint="default"/>
+      </w:rPr>
+    </w:lvl>
+    <w:lvl w:ilvl="5" w:tplc="04160005" w:tentative="1">
+      <w:start w:val="1"/>
+      <w:numFmt w:val="bullet"/>
+      <w:lvlText w:val=""/>
+      <w:lvlJc w:val="left"/>
+      <w:pPr>
+        <w:ind w:left="4320" w:hanging="360"/>
+      </w:pPr>
+      <w:rPr>
+        <w:rFonts w:ascii="Wingdings" w:hAnsi="Wingdings" w:hint="default"/>
+      </w:rPr>
+    </w:lvl>
+    <w:lvl w:ilvl="6" w:tplc="04160001" w:tentative="1">
+      <w:start w:val="1"/>
+      <w:numFmt w:val="bullet"/>
+      <w:lvlText w:val=""/>
+      <w:lvlJc w:val="left"/>
+      <w:pPr>
+        <w:ind w:left="5040" w:hanging="360"/>
+      </w:pPr>
+      <w:rPr>
+        <w:rFonts w:ascii="Symbol" w:hAnsi="Symbol" w:hint="default"/>
+      </w:rPr>
+    </w:lvl>
+    <w:lvl w:ilvl="7" w:tplc="04160003" w:tentative="1">
+      <w:start w:val="1"/>
+      <w:numFmt w:val="bullet"/>
+      <w:lvlText w:val="o"/>
+      <w:lvlJc w:val="left"/>
+      <w:pPr>
+        <w:ind w:left="5760" w:hanging="360"/>
+      </w:pPr>
+      <w:rPr>
+        <w:rFonts w:ascii="Courier New" w:hAnsi="Courier New" w:cs="Courier New" w:hint="default"/>
+      </w:rPr>
+    </w:lvl>
+    <w:lvl w:ilvl="8" w:tplc="04160005" w:tentative="1">
+      <w:start w:val="1"/>
+      <w:numFmt w:val="bullet"/>
+      <w:lvlText w:val=""/>
+      <w:lvlJc w:val="left"/>
+      <w:pPr>
+        <w:ind w:left="6480" w:hanging="360"/>
+      </w:pPr>
+      <w:rPr>
+        <w:rFonts w:ascii="Wingdings" w:hAnsi="Wingdings" w:hint="default"/>
+      </w:rPr>
+    </w:lvl>
+  </w:abstractNum>
+  <w:abstractNum w:abstractNumId="19">
+    <w:nsid w:val="52C33F0D"/>
+    <w:multiLevelType w:val="hybridMultilevel"/>
+    <w:tmpl w:val="68B69976"/>
+    <w:lvl w:ilvl="0" w:tplc="CCF0B398">
+      <w:start w:val="1"/>
+      <w:numFmt w:val="lowerLetter"/>
+      <w:lvlText w:val="%1)"/>
+      <w:lvlJc w:val="left"/>
+      <w:pPr>
+        <w:ind w:left="1080" w:hanging="360"/>
+      </w:pPr>
+      <w:rPr>
+        <w:rFonts w:hint="default"/>
+      </w:rPr>
+    </w:lvl>
+    <w:lvl w:ilvl="1" w:tplc="04160019" w:tentative="1">
+      <w:start w:val="1"/>
+      <w:numFmt w:val="lowerLetter"/>
+      <w:lvlText w:val="%2."/>
+      <w:lvlJc w:val="left"/>
+      <w:pPr>
+        <w:ind w:left="1800" w:hanging="360"/>
+      </w:pPr>
+    </w:lvl>
+    <w:lvl w:ilvl="2" w:tplc="0416001B" w:tentative="1">
+      <w:start w:val="1"/>
+      <w:numFmt w:val="lowerRoman"/>
+      <w:lvlText w:val="%3."/>
+      <w:lvlJc w:val="right"/>
+      <w:pPr>
+        <w:ind w:left="2520" w:hanging="180"/>
+      </w:pPr>
+    </w:lvl>
+    <w:lvl w:ilvl="3" w:tplc="0416000F" w:tentative="1">
+      <w:start w:val="1"/>
+      <w:numFmt w:val="decimal"/>
+      <w:lvlText w:val="%4."/>
+      <w:lvlJc w:val="left"/>
+      <w:pPr>
+        <w:ind w:left="3240" w:hanging="360"/>
+      </w:pPr>
+    </w:lvl>
+    <w:lvl w:ilvl="4" w:tplc="04160019" w:tentative="1">
+      <w:start w:val="1"/>
+      <w:numFmt w:val="lowerLetter"/>
+      <w:lvlText w:val="%5."/>
+      <w:lvlJc w:val="left"/>
+      <w:pPr>
+        <w:ind w:left="3960" w:hanging="360"/>
+      </w:pPr>
+    </w:lvl>
+    <w:lvl w:ilvl="5" w:tplc="0416001B" w:tentative="1">
+      <w:start w:val="1"/>
+      <w:numFmt w:val="lowerRoman"/>
+      <w:lvlText w:val="%6."/>
+      <w:lvlJc w:val="right"/>
+      <w:pPr>
+        <w:ind w:left="4680" w:hanging="180"/>
+      </w:pPr>
+    </w:lvl>
+    <w:lvl w:ilvl="6" w:tplc="0416000F" w:tentative="1">
+      <w:start w:val="1"/>
+      <w:numFmt w:val="decimal"/>
+      <w:lvlText w:val="%7."/>
+      <w:lvlJc w:val="left"/>
+      <w:pPr>
+        <w:ind w:left="5400" w:hanging="360"/>
+      </w:pPr>
+    </w:lvl>
+    <w:lvl w:ilvl="7" w:tplc="04160019" w:tentative="1">
+      <w:start w:val="1"/>
+      <w:numFmt w:val="lowerLetter"/>
+      <w:lvlText w:val="%8."/>
+      <w:lvlJc w:val="left"/>
+      <w:pPr>
+        <w:ind w:left="6120" w:hanging="360"/>
+      </w:pPr>
+    </w:lvl>
+    <w:lvl w:ilvl="8" w:tplc="0416001B" w:tentative="1">
+      <w:start w:val="1"/>
+      <w:numFmt w:val="lowerRoman"/>
+      <w:lvlText w:val="%9."/>
+      <w:lvlJc w:val="right"/>
+      <w:pPr>
+        <w:ind w:left="6840" w:hanging="180"/>
+      </w:pPr>
+    </w:lvl>
+  </w:abstractNum>
+  <w:abstractNum w:abstractNumId="20">
     <w:nsid w:val="59DD481E"/>
     <w:multiLevelType w:val="hybridMultilevel"/>
     <w:tmpl w:val="B1CC8130"/>
@@ -5680,7 +7155,7 @@
       </w:rPr>
     </w:lvl>
   </w:abstractNum>
-  <w:abstractNum w:abstractNumId="10">
+  <w:abstractNum w:abstractNumId="21">
     <w:nsid w:val="65361E42"/>
     <w:multiLevelType w:val="hybridMultilevel"/>
     <w:tmpl w:val="EBC6BFA6"/>
@@ -5793,7 +7268,7 @@
       </w:rPr>
     </w:lvl>
   </w:abstractNum>
-  <w:abstractNum w:abstractNumId="11">
+  <w:abstractNum w:abstractNumId="22">
     <w:nsid w:val="6A1B5A31"/>
     <w:multiLevelType w:val="hybridMultilevel"/>
     <w:tmpl w:val="BEC8955C"/>
@@ -5906,7 +7381,7 @@
       </w:rPr>
     </w:lvl>
   </w:abstractNum>
-  <w:abstractNum w:abstractNumId="12">
+  <w:abstractNum w:abstractNumId="23">
     <w:nsid w:val="719648E6"/>
     <w:multiLevelType w:val="hybridMultilevel"/>
     <w:tmpl w:val="32A690AE"/>
@@ -6019,7 +7494,346 @@
       </w:rPr>
     </w:lvl>
   </w:abstractNum>
-  <w:abstractNum w:abstractNumId="13">
+  <w:abstractNum w:abstractNumId="24">
+    <w:nsid w:val="72351FD3"/>
+    <w:multiLevelType w:val="hybridMultilevel"/>
+    <w:tmpl w:val="24541D7A"/>
+    <w:lvl w:ilvl="0" w:tplc="04160017">
+      <w:start w:val="1"/>
+      <w:numFmt w:val="lowerLetter"/>
+      <w:lvlText w:val="%1)"/>
+      <w:lvlJc w:val="left"/>
+      <w:pPr>
+        <w:ind w:left="720" w:hanging="360"/>
+      </w:pPr>
+      <w:rPr>
+        <w:rFonts w:hint="default"/>
+      </w:rPr>
+    </w:lvl>
+    <w:lvl w:ilvl="1" w:tplc="04160003" w:tentative="1">
+      <w:start w:val="1"/>
+      <w:numFmt w:val="bullet"/>
+      <w:lvlText w:val="o"/>
+      <w:lvlJc w:val="left"/>
+      <w:pPr>
+        <w:ind w:left="1440" w:hanging="360"/>
+      </w:pPr>
+      <w:rPr>
+        <w:rFonts w:ascii="Courier New" w:hAnsi="Courier New" w:cs="Courier New" w:hint="default"/>
+      </w:rPr>
+    </w:lvl>
+    <w:lvl w:ilvl="2" w:tplc="04160005" w:tentative="1">
+      <w:start w:val="1"/>
+      <w:numFmt w:val="bullet"/>
+      <w:lvlText w:val=""/>
+      <w:lvlJc w:val="left"/>
+      <w:pPr>
+        <w:ind w:left="2160" w:hanging="360"/>
+      </w:pPr>
+      <w:rPr>
+        <w:rFonts w:ascii="Wingdings" w:hAnsi="Wingdings" w:hint="default"/>
+      </w:rPr>
+    </w:lvl>
+    <w:lvl w:ilvl="3" w:tplc="04160001" w:tentative="1">
+      <w:start w:val="1"/>
+      <w:numFmt w:val="bullet"/>
+      <w:lvlText w:val=""/>
+      <w:lvlJc w:val="left"/>
+      <w:pPr>
+        <w:ind w:left="2880" w:hanging="360"/>
+      </w:pPr>
+      <w:rPr>
+        <w:rFonts w:ascii="Symbol" w:hAnsi="Symbol" w:hint="default"/>
+      </w:rPr>
+    </w:lvl>
+    <w:lvl w:ilvl="4" w:tplc="04160003" w:tentative="1">
+      <w:start w:val="1"/>
+      <w:numFmt w:val="bullet"/>
+      <w:lvlText w:val="o"/>
+      <w:lvlJc w:val="left"/>
+      <w:pPr>
+        <w:ind w:left="3600" w:hanging="360"/>
+      </w:pPr>
+      <w:rPr>
+        <w:rFonts w:ascii="Courier New" w:hAnsi="Courier New" w:cs="Courier New" w:hint="default"/>
+      </w:rPr>
+    </w:lvl>
+    <w:lvl w:ilvl="5" w:tplc="04160005" w:tentative="1">
+      <w:start w:val="1"/>
+      <w:numFmt w:val="bullet"/>
+      <w:lvlText w:val=""/>
+      <w:lvlJc w:val="left"/>
+      <w:pPr>
+        <w:ind w:left="4320" w:hanging="360"/>
+      </w:pPr>
+      <w:rPr>
+        <w:rFonts w:ascii="Wingdings" w:hAnsi="Wingdings" w:hint="default"/>
+      </w:rPr>
+    </w:lvl>
+    <w:lvl w:ilvl="6" w:tplc="04160001" w:tentative="1">
+      <w:start w:val="1"/>
+      <w:numFmt w:val="bullet"/>
+      <w:lvlText w:val=""/>
+      <w:lvlJc w:val="left"/>
+      <w:pPr>
+        <w:ind w:left="5040" w:hanging="360"/>
+      </w:pPr>
+      <w:rPr>
+        <w:rFonts w:ascii="Symbol" w:hAnsi="Symbol" w:hint="default"/>
+      </w:rPr>
+    </w:lvl>
+    <w:lvl w:ilvl="7" w:tplc="04160003" w:tentative="1">
+      <w:start w:val="1"/>
+      <w:numFmt w:val="bullet"/>
+      <w:lvlText w:val="o"/>
+      <w:lvlJc w:val="left"/>
+      <w:pPr>
+        <w:ind w:left="5760" w:hanging="360"/>
+      </w:pPr>
+      <w:rPr>
+        <w:rFonts w:ascii="Courier New" w:hAnsi="Courier New" w:cs="Courier New" w:hint="default"/>
+      </w:rPr>
+    </w:lvl>
+    <w:lvl w:ilvl="8" w:tplc="04160005" w:tentative="1">
+      <w:start w:val="1"/>
+      <w:numFmt w:val="bullet"/>
+      <w:lvlText w:val=""/>
+      <w:lvlJc w:val="left"/>
+      <w:pPr>
+        <w:ind w:left="6480" w:hanging="360"/>
+      </w:pPr>
+      <w:rPr>
+        <w:rFonts w:ascii="Wingdings" w:hAnsi="Wingdings" w:hint="default"/>
+      </w:rPr>
+    </w:lvl>
+  </w:abstractNum>
+  <w:abstractNum w:abstractNumId="25">
+    <w:nsid w:val="73723B1E"/>
+    <w:multiLevelType w:val="hybridMultilevel"/>
+    <w:tmpl w:val="42D07866"/>
+    <w:lvl w:ilvl="0" w:tplc="04160017">
+      <w:start w:val="1"/>
+      <w:numFmt w:val="lowerLetter"/>
+      <w:lvlText w:val="%1)"/>
+      <w:lvlJc w:val="left"/>
+      <w:pPr>
+        <w:ind w:left="720" w:hanging="360"/>
+      </w:pPr>
+      <w:rPr>
+        <w:rFonts w:hint="default"/>
+      </w:rPr>
+    </w:lvl>
+    <w:lvl w:ilvl="1" w:tplc="04160003" w:tentative="1">
+      <w:start w:val="1"/>
+      <w:numFmt w:val="bullet"/>
+      <w:lvlText w:val="o"/>
+      <w:lvlJc w:val="left"/>
+      <w:pPr>
+        <w:ind w:left="1440" w:hanging="360"/>
+      </w:pPr>
+      <w:rPr>
+        <w:rFonts w:ascii="Courier New" w:hAnsi="Courier New" w:cs="Courier New" w:hint="default"/>
+      </w:rPr>
+    </w:lvl>
+    <w:lvl w:ilvl="2" w:tplc="04160005" w:tentative="1">
+      <w:start w:val="1"/>
+      <w:numFmt w:val="bullet"/>
+      <w:lvlText w:val=""/>
+      <w:lvlJc w:val="left"/>
+      <w:pPr>
+        <w:ind w:left="2160" w:hanging="360"/>
+      </w:pPr>
+      <w:rPr>
+        <w:rFonts w:ascii="Wingdings" w:hAnsi="Wingdings" w:hint="default"/>
+      </w:rPr>
+    </w:lvl>
+    <w:lvl w:ilvl="3" w:tplc="04160001" w:tentative="1">
+      <w:start w:val="1"/>
+      <w:numFmt w:val="bullet"/>
+      <w:lvlText w:val=""/>
+      <w:lvlJc w:val="left"/>
+      <w:pPr>
+        <w:ind w:left="2880" w:hanging="360"/>
+      </w:pPr>
+      <w:rPr>
+        <w:rFonts w:ascii="Symbol" w:hAnsi="Symbol" w:hint="default"/>
+      </w:rPr>
+    </w:lvl>
+    <w:lvl w:ilvl="4" w:tplc="04160003" w:tentative="1">
+      <w:start w:val="1"/>
+      <w:numFmt w:val="bullet"/>
+      <w:lvlText w:val="o"/>
+      <w:lvlJc w:val="left"/>
+      <w:pPr>
+        <w:ind w:left="3600" w:hanging="360"/>
+      </w:pPr>
+      <w:rPr>
+        <w:rFonts w:ascii="Courier New" w:hAnsi="Courier New" w:cs="Courier New" w:hint="default"/>
+      </w:rPr>
+    </w:lvl>
+    <w:lvl w:ilvl="5" w:tplc="04160005" w:tentative="1">
+      <w:start w:val="1"/>
+      <w:numFmt w:val="bullet"/>
+      <w:lvlText w:val=""/>
+      <w:lvlJc w:val="left"/>
+      <w:pPr>
+        <w:ind w:left="4320" w:hanging="360"/>
+      </w:pPr>
+      <w:rPr>
+        <w:rFonts w:ascii="Wingdings" w:hAnsi="Wingdings" w:hint="default"/>
+      </w:rPr>
+    </w:lvl>
+    <w:lvl w:ilvl="6" w:tplc="04160001" w:tentative="1">
+      <w:start w:val="1"/>
+      <w:numFmt w:val="bullet"/>
+      <w:lvlText w:val=""/>
+      <w:lvlJc w:val="left"/>
+      <w:pPr>
+        <w:ind w:left="5040" w:hanging="360"/>
+      </w:pPr>
+      <w:rPr>
+        <w:rFonts w:ascii="Symbol" w:hAnsi="Symbol" w:hint="default"/>
+      </w:rPr>
+    </w:lvl>
+    <w:lvl w:ilvl="7" w:tplc="04160003" w:tentative="1">
+      <w:start w:val="1"/>
+      <w:numFmt w:val="bullet"/>
+      <w:lvlText w:val="o"/>
+      <w:lvlJc w:val="left"/>
+      <w:pPr>
+        <w:ind w:left="5760" w:hanging="360"/>
+      </w:pPr>
+      <w:rPr>
+        <w:rFonts w:ascii="Courier New" w:hAnsi="Courier New" w:cs="Courier New" w:hint="default"/>
+      </w:rPr>
+    </w:lvl>
+    <w:lvl w:ilvl="8" w:tplc="04160005" w:tentative="1">
+      <w:start w:val="1"/>
+      <w:numFmt w:val="bullet"/>
+      <w:lvlText w:val=""/>
+      <w:lvlJc w:val="left"/>
+      <w:pPr>
+        <w:ind w:left="6480" w:hanging="360"/>
+      </w:pPr>
+      <w:rPr>
+        <w:rFonts w:ascii="Wingdings" w:hAnsi="Wingdings" w:hint="default"/>
+      </w:rPr>
+    </w:lvl>
+  </w:abstractNum>
+  <w:abstractNum w:abstractNumId="26">
+    <w:nsid w:val="7631025A"/>
+    <w:multiLevelType w:val="hybridMultilevel"/>
+    <w:tmpl w:val="D51C540C"/>
+    <w:lvl w:ilvl="0" w:tplc="04160017">
+      <w:start w:val="1"/>
+      <w:numFmt w:val="lowerLetter"/>
+      <w:lvlText w:val="%1)"/>
+      <w:lvlJc w:val="left"/>
+      <w:pPr>
+        <w:ind w:left="720" w:hanging="360"/>
+      </w:pPr>
+      <w:rPr>
+        <w:rFonts w:hint="default"/>
+      </w:rPr>
+    </w:lvl>
+    <w:lvl w:ilvl="1" w:tplc="04160003" w:tentative="1">
+      <w:start w:val="1"/>
+      <w:numFmt w:val="bullet"/>
+      <w:lvlText w:val="o"/>
+      <w:lvlJc w:val="left"/>
+      <w:pPr>
+        <w:ind w:left="1440" w:hanging="360"/>
+      </w:pPr>
+      <w:rPr>
+        <w:rFonts w:ascii="Courier New" w:hAnsi="Courier New" w:cs="Courier New" w:hint="default"/>
+      </w:rPr>
+    </w:lvl>
+    <w:lvl w:ilvl="2" w:tplc="04160005" w:tentative="1">
+      <w:start w:val="1"/>
+      <w:numFmt w:val="bullet"/>
+      <w:lvlText w:val=""/>
+      <w:lvlJc w:val="left"/>
+      <w:pPr>
+        <w:ind w:left="2160" w:hanging="360"/>
+      </w:pPr>
+      <w:rPr>
+        <w:rFonts w:ascii="Wingdings" w:hAnsi="Wingdings" w:hint="default"/>
+      </w:rPr>
+    </w:lvl>
+    <w:lvl w:ilvl="3" w:tplc="04160001" w:tentative="1">
+      <w:start w:val="1"/>
+      <w:numFmt w:val="bullet"/>
+      <w:lvlText w:val=""/>
+      <w:lvlJc w:val="left"/>
+      <w:pPr>
+        <w:ind w:left="2880" w:hanging="360"/>
+      </w:pPr>
+      <w:rPr>
+        <w:rFonts w:ascii="Symbol" w:hAnsi="Symbol" w:hint="default"/>
+      </w:rPr>
+    </w:lvl>
+    <w:lvl w:ilvl="4" w:tplc="04160003" w:tentative="1">
+      <w:start w:val="1"/>
+      <w:numFmt w:val="bullet"/>
+      <w:lvlText w:val="o"/>
+      <w:lvlJc w:val="left"/>
+      <w:pPr>
+        <w:ind w:left="3600" w:hanging="360"/>
+      </w:pPr>
+      <w:rPr>
+        <w:rFonts w:ascii="Courier New" w:hAnsi="Courier New" w:cs="Courier New" w:hint="default"/>
+      </w:rPr>
+    </w:lvl>
+    <w:lvl w:ilvl="5" w:tplc="04160005" w:tentative="1">
+      <w:start w:val="1"/>
+      <w:numFmt w:val="bullet"/>
+      <w:lvlText w:val=""/>
+      <w:lvlJc w:val="left"/>
+      <w:pPr>
+        <w:ind w:left="4320" w:hanging="360"/>
+      </w:pPr>
+      <w:rPr>
+        <w:rFonts w:ascii="Wingdings" w:hAnsi="Wingdings" w:hint="default"/>
+      </w:rPr>
+    </w:lvl>
+    <w:lvl w:ilvl="6" w:tplc="04160001" w:tentative="1">
+      <w:start w:val="1"/>
+      <w:numFmt w:val="bullet"/>
+      <w:lvlText w:val=""/>
+      <w:lvlJc w:val="left"/>
+      <w:pPr>
+        <w:ind w:left="5040" w:hanging="360"/>
+      </w:pPr>
+      <w:rPr>
+        <w:rFonts w:ascii="Symbol" w:hAnsi="Symbol" w:hint="default"/>
+      </w:rPr>
+    </w:lvl>
+    <w:lvl w:ilvl="7" w:tplc="04160003" w:tentative="1">
+      <w:start w:val="1"/>
+      <w:numFmt w:val="bullet"/>
+      <w:lvlText w:val="o"/>
+      <w:lvlJc w:val="left"/>
+      <w:pPr>
+        <w:ind w:left="5760" w:hanging="360"/>
+      </w:pPr>
+      <w:rPr>
+        <w:rFonts w:ascii="Courier New" w:hAnsi="Courier New" w:cs="Courier New" w:hint="default"/>
+      </w:rPr>
+    </w:lvl>
+    <w:lvl w:ilvl="8" w:tplc="04160005" w:tentative="1">
+      <w:start w:val="1"/>
+      <w:numFmt w:val="bullet"/>
+      <w:lvlText w:val=""/>
+      <w:lvlJc w:val="left"/>
+      <w:pPr>
+        <w:ind w:left="6480" w:hanging="360"/>
+      </w:pPr>
+      <w:rPr>
+        <w:rFonts w:ascii="Wingdings" w:hAnsi="Wingdings" w:hint="default"/>
+      </w:rPr>
+    </w:lvl>
+  </w:abstractNum>
+  <w:abstractNum w:abstractNumId="27">
     <w:nsid w:val="79CD1116"/>
     <w:multiLevelType w:val="hybridMultilevel"/>
     <w:tmpl w:val="733081BE"/>
@@ -6132,7 +7946,7 @@
       </w:rPr>
     </w:lvl>
   </w:abstractNum>
-  <w:abstractNum w:abstractNumId="14">
+  <w:abstractNum w:abstractNumId="28">
     <w:nsid w:val="7D102B98"/>
     <w:multiLevelType w:val="hybridMultilevel"/>
     <w:tmpl w:val="1D0CC0AA"/>
@@ -6245,50 +8059,208 @@
       </w:rPr>
     </w:lvl>
   </w:abstractNum>
+  <w:abstractNum w:abstractNumId="29">
+    <w:nsid w:val="7E590039"/>
+    <w:multiLevelType w:val="hybridMultilevel"/>
+    <w:tmpl w:val="4C245ACE"/>
+    <w:lvl w:ilvl="0" w:tplc="04160017">
+      <w:start w:val="1"/>
+      <w:numFmt w:val="lowerLetter"/>
+      <w:lvlText w:val="%1)"/>
+      <w:lvlJc w:val="left"/>
+      <w:pPr>
+        <w:ind w:left="720" w:hanging="360"/>
+      </w:pPr>
+      <w:rPr>
+        <w:rFonts w:hint="default"/>
+      </w:rPr>
+    </w:lvl>
+    <w:lvl w:ilvl="1" w:tplc="04160003" w:tentative="1">
+      <w:start w:val="1"/>
+      <w:numFmt w:val="bullet"/>
+      <w:lvlText w:val="o"/>
+      <w:lvlJc w:val="left"/>
+      <w:pPr>
+        <w:ind w:left="1440" w:hanging="360"/>
+      </w:pPr>
+      <w:rPr>
+        <w:rFonts w:ascii="Courier New" w:hAnsi="Courier New" w:cs="Courier New" w:hint="default"/>
+      </w:rPr>
+    </w:lvl>
+    <w:lvl w:ilvl="2" w:tplc="04160005" w:tentative="1">
+      <w:start w:val="1"/>
+      <w:numFmt w:val="bullet"/>
+      <w:lvlText w:val=""/>
+      <w:lvlJc w:val="left"/>
+      <w:pPr>
+        <w:ind w:left="2160" w:hanging="360"/>
+      </w:pPr>
+      <w:rPr>
+        <w:rFonts w:ascii="Wingdings" w:hAnsi="Wingdings" w:hint="default"/>
+      </w:rPr>
+    </w:lvl>
+    <w:lvl w:ilvl="3" w:tplc="04160001" w:tentative="1">
+      <w:start w:val="1"/>
+      <w:numFmt w:val="bullet"/>
+      <w:lvlText w:val=""/>
+      <w:lvlJc w:val="left"/>
+      <w:pPr>
+        <w:ind w:left="2880" w:hanging="360"/>
+      </w:pPr>
+      <w:rPr>
+        <w:rFonts w:ascii="Symbol" w:hAnsi="Symbol" w:hint="default"/>
+      </w:rPr>
+    </w:lvl>
+    <w:lvl w:ilvl="4" w:tplc="04160003" w:tentative="1">
+      <w:start w:val="1"/>
+      <w:numFmt w:val="bullet"/>
+      <w:lvlText w:val="o"/>
+      <w:lvlJc w:val="left"/>
+      <w:pPr>
+        <w:ind w:left="3600" w:hanging="360"/>
+      </w:pPr>
+      <w:rPr>
+        <w:rFonts w:ascii="Courier New" w:hAnsi="Courier New" w:cs="Courier New" w:hint="default"/>
+      </w:rPr>
+    </w:lvl>
+    <w:lvl w:ilvl="5" w:tplc="04160005" w:tentative="1">
+      <w:start w:val="1"/>
+      <w:numFmt w:val="bullet"/>
+      <w:lvlText w:val=""/>
+      <w:lvlJc w:val="left"/>
+      <w:pPr>
+        <w:ind w:left="4320" w:hanging="360"/>
+      </w:pPr>
+      <w:rPr>
+        <w:rFonts w:ascii="Wingdings" w:hAnsi="Wingdings" w:hint="default"/>
+      </w:rPr>
+    </w:lvl>
+    <w:lvl w:ilvl="6" w:tplc="04160001" w:tentative="1">
+      <w:start w:val="1"/>
+      <w:numFmt w:val="bullet"/>
+      <w:lvlText w:val=""/>
+      <w:lvlJc w:val="left"/>
+      <w:pPr>
+        <w:ind w:left="5040" w:hanging="360"/>
+      </w:pPr>
+      <w:rPr>
+        <w:rFonts w:ascii="Symbol" w:hAnsi="Symbol" w:hint="default"/>
+      </w:rPr>
+    </w:lvl>
+    <w:lvl w:ilvl="7" w:tplc="04160003" w:tentative="1">
+      <w:start w:val="1"/>
+      <w:numFmt w:val="bullet"/>
+      <w:lvlText w:val="o"/>
+      <w:lvlJc w:val="left"/>
+      <w:pPr>
+        <w:ind w:left="5760" w:hanging="360"/>
+      </w:pPr>
+      <w:rPr>
+        <w:rFonts w:ascii="Courier New" w:hAnsi="Courier New" w:cs="Courier New" w:hint="default"/>
+      </w:rPr>
+    </w:lvl>
+    <w:lvl w:ilvl="8" w:tplc="04160005" w:tentative="1">
+      <w:start w:val="1"/>
+      <w:numFmt w:val="bullet"/>
+      <w:lvlText w:val=""/>
+      <w:lvlJc w:val="left"/>
+      <w:pPr>
+        <w:ind w:left="6480" w:hanging="360"/>
+      </w:pPr>
+      <w:rPr>
+        <w:rFonts w:ascii="Wingdings" w:hAnsi="Wingdings" w:hint="default"/>
+      </w:rPr>
+    </w:lvl>
+  </w:abstractNum>
   <w:num w:numId="1">
+    <w:abstractNumId w:val="5"/>
+  </w:num>
+  <w:num w:numId="2">
+    <w:abstractNumId w:val="4"/>
+  </w:num>
+  <w:num w:numId="3">
+    <w:abstractNumId w:val="13"/>
+  </w:num>
+  <w:num w:numId="4">
     <w:abstractNumId w:val="3"/>
   </w:num>
-  <w:num w:numId="2">
-    <w:abstractNumId w:val="2"/>
+  <w:num w:numId="5">
+    <w:abstractNumId w:val="10"/>
   </w:num>
-  <w:num w:numId="3">
+  <w:num w:numId="6">
+    <w:abstractNumId w:val="17"/>
+  </w:num>
+  <w:num w:numId="7">
+    <w:abstractNumId w:val="27"/>
+  </w:num>
+  <w:num w:numId="8">
+    <w:abstractNumId w:val="28"/>
+  </w:num>
+  <w:num w:numId="9">
+    <w:abstractNumId w:val="23"/>
+  </w:num>
+  <w:num w:numId="10">
     <w:abstractNumId w:val="7"/>
   </w:num>
-  <w:num w:numId="4">
-    <w:abstractNumId w:val="1"/>
-  </w:num>
-  <w:num w:numId="5">
-    <w:abstractNumId w:val="6"/>
-  </w:num>
-  <w:num w:numId="6">
-    <w:abstractNumId w:val="8"/>
-  </w:num>
-  <w:num w:numId="7">
-    <w:abstractNumId w:val="13"/>
-  </w:num>
-  <w:num w:numId="8">
-    <w:abstractNumId w:val="14"/>
-  </w:num>
-  <w:num w:numId="9">
-    <w:abstractNumId w:val="12"/>
-  </w:num>
-  <w:num w:numId="10">
-    <w:abstractNumId w:val="5"/>
-  </w:num>
   <w:num w:numId="11">
-    <w:abstractNumId w:val="9"/>
+    <w:abstractNumId w:val="20"/>
   </w:num>
   <w:num w:numId="12">
-    <w:abstractNumId w:val="10"/>
+    <w:abstractNumId w:val="21"/>
   </w:num>
   <w:num w:numId="13">
-    <w:abstractNumId w:val="11"/>
+    <w:abstractNumId w:val="22"/>
   </w:num>
   <w:num w:numId="14">
     <w:abstractNumId w:val="0"/>
   </w:num>
   <w:num w:numId="15">
-    <w:abstractNumId w:val="4"/>
+    <w:abstractNumId w:val="6"/>
+  </w:num>
+  <w:num w:numId="16">
+    <w:abstractNumId w:val="8"/>
+  </w:num>
+  <w:num w:numId="17">
+    <w:abstractNumId w:val="1"/>
+  </w:num>
+  <w:num w:numId="18">
+    <w:abstractNumId w:val="9"/>
+  </w:num>
+  <w:num w:numId="19">
+    <w:abstractNumId w:val="26"/>
+  </w:num>
+  <w:num w:numId="20">
+    <w:abstractNumId w:val="19"/>
+  </w:num>
+  <w:num w:numId="21">
+    <w:abstractNumId w:val="16"/>
+  </w:num>
+  <w:num w:numId="22">
+    <w:abstractNumId w:val="24"/>
+  </w:num>
+  <w:num w:numId="23">
+    <w:abstractNumId w:val="12"/>
+  </w:num>
+  <w:num w:numId="24">
+    <w:abstractNumId w:val="14"/>
+  </w:num>
+  <w:num w:numId="25">
+    <w:abstractNumId w:val="15"/>
+  </w:num>
+  <w:num w:numId="26">
+    <w:abstractNumId w:val="25"/>
+  </w:num>
+  <w:num w:numId="27">
+    <w:abstractNumId w:val="29"/>
+  </w:num>
+  <w:num w:numId="28">
+    <w:abstractNumId w:val="2"/>
+  </w:num>
+  <w:num w:numId="29">
+    <w:abstractNumId w:val="11"/>
+  </w:num>
+  <w:num w:numId="30">
+    <w:abstractNumId w:val="18"/>
   </w:num>
 </w:numbering>
 </file>

</xml_diff>